<commit_message>
implemented all security department conclusions filling
</commit_message>
<xml_diff>
--- a/marer/templates/documents/issue_sec_dep_conclusion_more_1500000_up_to_5000000.docx
+++ b/marer/templates/documents/issue_sec_dep_conclusion_more_1500000_up_to_5000000.docx
@@ -148,8 +148,7 @@
         <w:gridCol w:w="3415"/>
         <w:gridCol w:w="1260"/>
         <w:gridCol w:w="2861"/>
-        <w:gridCol w:w="778"/>
-        <w:gridCol w:w="803"/>
+        <w:gridCol w:w="1581"/>
       </w:tblGrid>
       <w:tr>
         <w:trPr>
@@ -158,7 +157,7 @@
         <w:tc>
           <w:tcPr>
             <w:tcW w:w="9686" w:type="dxa"/>
-            <w:gridSpan w:val="6"/>
+            <w:gridSpan w:val="5"/>
             <w:tcBorders>
               <w:top w:val="single" w:sz="4" w:space="0" w:color="00000A"/>
               <w:left w:val="single" w:sz="4" w:space="0" w:color="00000A"/>
@@ -235,7 +234,7 @@
         <w:tc>
           <w:tcPr>
             <w:tcW w:w="5702" w:type="dxa"/>
-            <w:gridSpan w:val="4"/>
+            <w:gridSpan w:val="3"/>
             <w:tcBorders>
               <w:top w:val="single" w:sz="4" w:space="0" w:color="00000A"/>
               <w:left w:val="single" w:sz="4" w:space="0" w:color="00000A"/>
@@ -324,7 +323,7 @@
         <w:tc>
           <w:tcPr>
             <w:tcW w:w="5702" w:type="dxa"/>
-            <w:gridSpan w:val="4"/>
+            <w:gridSpan w:val="3"/>
             <w:tcBorders>
               <w:top w:val="single" w:sz="4" w:space="0" w:color="00000A"/>
               <w:left w:val="single" w:sz="4" w:space="0" w:color="00000A"/>
@@ -365,6 +364,7 @@
                 <w:szCs w:val="21"/>
                 <w:lang w:eastAsia="ru-RU"/>
               </w:rPr>
+              <w:t>{user.first_name} {user.last_name[0]}.{user.middle_name[0]}.</w:t>
             </w:r>
           </w:p>
         </w:tc>
@@ -413,7 +413,7 @@
         <w:tc>
           <w:tcPr>
             <w:tcW w:w="5702" w:type="dxa"/>
-            <w:gridSpan w:val="4"/>
+            <w:gridSpan w:val="3"/>
             <w:tcBorders>
               <w:top w:val="single" w:sz="4" w:space="0" w:color="00000A"/>
               <w:left w:val="single" w:sz="4" w:space="0" w:color="00000A"/>
@@ -454,6 +454,7 @@
                 <w:szCs w:val="21"/>
                 <w:lang w:eastAsia="ru-RU"/>
               </w:rPr>
+              <w:t>Стандарт</w:t>
             </w:r>
           </w:p>
         </w:tc>
@@ -502,7 +503,7 @@
         <w:tc>
           <w:tcPr>
             <w:tcW w:w="5702" w:type="dxa"/>
-            <w:gridSpan w:val="4"/>
+            <w:gridSpan w:val="3"/>
             <w:tcBorders>
               <w:top w:val="single" w:sz="4" w:space="0" w:color="00000A"/>
               <w:left w:val="single" w:sz="4" w:space="0" w:color="00000A"/>
@@ -543,6 +544,7 @@
                 <w:szCs w:val="21"/>
                 <w:lang w:eastAsia="ru-RU"/>
               </w:rPr>
+              <w:t>{issue.humanized_sum}</w:t>
             </w:r>
           </w:p>
         </w:tc>
@@ -591,7 +593,7 @@
         <w:tc>
           <w:tcPr>
             <w:tcW w:w="5702" w:type="dxa"/>
-            <w:gridSpan w:val="4"/>
+            <w:gridSpan w:val="3"/>
             <w:tcBorders>
               <w:top w:val="single" w:sz="4" w:space="0" w:color="00000A"/>
               <w:left w:val="single" w:sz="4" w:space="0" w:color="00000A"/>
@@ -627,6 +629,7 @@
                 <w:szCs w:val="21"/>
                 <w:lang w:eastAsia="ru-RU"/>
               </w:rPr>
+              <w:t>{issue.issuer_short_name}</w:t>
             </w:r>
           </w:p>
         </w:tc>
@@ -675,7 +678,7 @@
         <w:tc>
           <w:tcPr>
             <w:tcW w:w="5702" w:type="dxa"/>
-            <w:gridSpan w:val="4"/>
+            <w:gridSpan w:val="3"/>
             <w:tcBorders>
               <w:top w:val="single" w:sz="4" w:space="0" w:color="00000A"/>
               <w:left w:val="single" w:sz="4" w:space="0" w:color="00000A"/>
@@ -716,6 +719,7 @@
                 <w:szCs w:val="21"/>
                 <w:lang w:eastAsia="ru-RU"/>
               </w:rPr>
+              <w:t>{issue.issuer_inn}/{issue.issuer_ogrn}</w:t>
             </w:r>
           </w:p>
         </w:tc>
@@ -764,7 +768,7 @@
         <w:tc>
           <w:tcPr>
             <w:tcW w:w="5702" w:type="dxa"/>
-            <w:gridSpan w:val="4"/>
+            <w:gridSpan w:val="3"/>
             <w:tcBorders>
               <w:top w:val="single" w:sz="4" w:space="0" w:color="00000A"/>
               <w:left w:val="single" w:sz="4" w:space="0" w:color="00000A"/>
@@ -853,7 +857,7 @@
         <w:tc>
           <w:tcPr>
             <w:tcW w:w="5702" w:type="dxa"/>
-            <w:gridSpan w:val="4"/>
+            <w:gridSpan w:val="3"/>
             <w:tcBorders>
               <w:top w:val="single" w:sz="4" w:space="0" w:color="00000A"/>
               <w:left w:val="single" w:sz="4" w:space="0" w:color="00000A"/>
@@ -894,6 +898,7 @@
                 <w:szCs w:val="21"/>
                 <w:lang w:eastAsia="ru-RU"/>
               </w:rPr>
+              <w:t>{date_now}</w:t>
             </w:r>
           </w:p>
         </w:tc>
@@ -905,7 +910,7 @@
         <w:tc>
           <w:tcPr>
             <w:tcW w:w="9686" w:type="dxa"/>
-            <w:gridSpan w:val="6"/>
+            <w:gridSpan w:val="5"/>
             <w:tcBorders>
               <w:top w:val="single" w:sz="4" w:space="0" w:color="00000A"/>
               <w:left w:val="single" w:sz="4" w:space="0" w:color="00000A"/>
@@ -946,7 +951,6 @@
           <w:tcPr>
             <w:tcW w:w="5244" w:type="dxa"/>
             <w:gridSpan w:val="3"/>
-            <w:vMerge w:val="restart"/>
             <w:tcBorders>
               <w:top w:val="single" w:sz="4" w:space="0" w:color="00000A"/>
               <w:left w:val="single" w:sz="4" w:space="0" w:color="00000A"/>
@@ -981,7 +985,6 @@
         <w:tc>
           <w:tcPr>
             <w:tcW w:w="2861" w:type="dxa"/>
-            <w:vMerge w:val="restart"/>
             <w:tcBorders>
               <w:top w:val="single" w:sz="4" w:space="0" w:color="00000A"/>
               <w:left w:val="single" w:sz="4" w:space="0" w:color="00000A"/>
@@ -1016,7 +1019,6 @@
         <w:tc>
           <w:tcPr>
             <w:tcW w:w="1581" w:type="dxa"/>
-            <w:gridSpan w:val="2"/>
             <w:tcBorders>
               <w:top w:val="single" w:sz="4" w:space="0" w:color="00000A"/>
               <w:left w:val="single" w:sz="4" w:space="0" w:color="00000A"/>
@@ -1045,162 +1047,6 @@
                 <w:lang w:eastAsia="ru-RU"/>
               </w:rPr>
               <w:t xml:space="preserve">Наличие негативной информации </w:t>
-            </w:r>
-          </w:p>
-        </w:tc>
-      </w:tr>
-      <w:tr>
-        <w:trPr>
-          <w:trHeight w:val="465" w:hRule="atLeast"/>
-        </w:trPr>
-        <w:tc>
-          <w:tcPr>
-            <w:tcW w:w="5244" w:type="dxa"/>
-            <w:gridSpan w:val="3"/>
-            <w:vMerge w:val="continue"/>
-            <w:tcBorders>
-              <w:top w:val="single" w:sz="4" w:space="0" w:color="00000A"/>
-              <w:left w:val="single" w:sz="4" w:space="0" w:color="00000A"/>
-              <w:bottom w:val="single" w:sz="4" w:space="0" w:color="00000A"/>
-              <w:right w:val="single" w:sz="4" w:space="0" w:color="00000A"/>
-              <w:insideH w:val="single" w:sz="4" w:space="0" w:color="00000A"/>
-              <w:insideV w:val="single" w:sz="4" w:space="0" w:color="00000A"/>
-            </w:tcBorders>
-            <w:shd w:fill="auto" w:val="clear"/>
-            <w:vAlign w:val="center"/>
-          </w:tcPr>
-          <w:p>
-            <w:pPr>
-              <w:pStyle w:val="Normal"/>
-              <w:spacing w:lineRule="auto" w:line="240" w:before="0" w:after="0"/>
-              <w:rPr>
-                <w:rFonts w:ascii="Times New Roman" w:hAnsi="Times New Roman" w:eastAsia="Times New Roman"/>
-                <w:b/>
-                <w:b/>
-                <w:bCs/>
-                <w:sz w:val="21"/>
-                <w:szCs w:val="21"/>
-                <w:lang w:eastAsia="ru-RU"/>
-              </w:rPr>
-            </w:pPr>
-            <w:r>
-              <w:rPr>
-                <w:rFonts w:eastAsia="Times New Roman" w:ascii="Times New Roman" w:hAnsi="Times New Roman"/>
-                <w:b/>
-                <w:bCs/>
-                <w:sz w:val="21"/>
-                <w:szCs w:val="21"/>
-                <w:lang w:eastAsia="ru-RU"/>
-              </w:rPr>
-            </w:r>
-          </w:p>
-        </w:tc>
-        <w:tc>
-          <w:tcPr>
-            <w:tcW w:w="2861" w:type="dxa"/>
-            <w:vMerge w:val="continue"/>
-            <w:tcBorders>
-              <w:top w:val="single" w:sz="4" w:space="0" w:color="00000A"/>
-              <w:left w:val="single" w:sz="4" w:space="0" w:color="00000A"/>
-              <w:bottom w:val="single" w:sz="4" w:space="0" w:color="00000A"/>
-              <w:right w:val="single" w:sz="4" w:space="0" w:color="00000A"/>
-              <w:insideH w:val="single" w:sz="4" w:space="0" w:color="00000A"/>
-              <w:insideV w:val="single" w:sz="4" w:space="0" w:color="00000A"/>
-            </w:tcBorders>
-            <w:shd w:fill="auto" w:val="clear"/>
-            <w:vAlign w:val="center"/>
-          </w:tcPr>
-          <w:p>
-            <w:pPr>
-              <w:pStyle w:val="Normal"/>
-              <w:spacing w:lineRule="auto" w:line="240" w:before="0" w:after="0"/>
-              <w:rPr>
-                <w:rFonts w:ascii="Times New Roman" w:hAnsi="Times New Roman" w:eastAsia="Times New Roman"/>
-                <w:b/>
-                <w:b/>
-                <w:bCs/>
-                <w:sz w:val="21"/>
-                <w:szCs w:val="21"/>
-                <w:lang w:eastAsia="ru-RU"/>
-              </w:rPr>
-            </w:pPr>
-            <w:r>
-              <w:rPr>
-                <w:rFonts w:eastAsia="Times New Roman" w:ascii="Times New Roman" w:hAnsi="Times New Roman"/>
-                <w:b/>
-                <w:bCs/>
-                <w:sz w:val="21"/>
-                <w:szCs w:val="21"/>
-                <w:lang w:eastAsia="ru-RU"/>
-              </w:rPr>
-            </w:r>
-          </w:p>
-        </w:tc>
-        <w:tc>
-          <w:tcPr>
-            <w:tcW w:w="778" w:type="dxa"/>
-            <w:tcBorders>
-              <w:top w:val="single" w:sz="4" w:space="0" w:color="00000A"/>
-              <w:left w:val="single" w:sz="4" w:space="0" w:color="00000A"/>
-              <w:bottom w:val="single" w:sz="4" w:space="0" w:color="00000A"/>
-              <w:right w:val="single" w:sz="4" w:space="0" w:color="00000A"/>
-              <w:insideH w:val="single" w:sz="4" w:space="0" w:color="00000A"/>
-              <w:insideV w:val="single" w:sz="4" w:space="0" w:color="00000A"/>
-            </w:tcBorders>
-            <w:shd w:color="000000" w:fill="FFFFFF" w:val="clear"/>
-            <w:vAlign w:val="center"/>
-          </w:tcPr>
-          <w:p>
-            <w:pPr>
-              <w:pStyle w:val="Normal"/>
-              <w:spacing w:lineRule="auto" w:line="240" w:before="0" w:after="0"/>
-              <w:jc w:val="center"/>
-              <w:rPr/>
-            </w:pPr>
-            <w:r>
-              <w:rPr>
-                <w:rFonts w:eastAsia="Times New Roman" w:ascii="Times New Roman" w:hAnsi="Times New Roman"/>
-                <w:b/>
-                <w:bCs/>
-                <w:sz w:val="21"/>
-                <w:szCs w:val="21"/>
-                <w:lang w:eastAsia="ru-RU"/>
-              </w:rPr>
-              <w:t>да</w:t>
-            </w:r>
-          </w:p>
-        </w:tc>
-        <w:tc>
-          <w:tcPr>
-            <w:tcW w:w="803" w:type="dxa"/>
-            <w:tcBorders>
-              <w:top w:val="single" w:sz="4" w:space="0" w:color="00000A"/>
-              <w:left w:val="single" w:sz="4" w:space="0" w:color="00000A"/>
-              <w:bottom w:val="single" w:sz="4" w:space="0" w:color="00000A"/>
-              <w:right w:val="single" w:sz="4" w:space="0" w:color="00000A"/>
-              <w:insideH w:val="single" w:sz="4" w:space="0" w:color="00000A"/>
-              <w:insideV w:val="single" w:sz="4" w:space="0" w:color="00000A"/>
-            </w:tcBorders>
-            <w:shd w:color="000000" w:fill="FFFFFF" w:val="clear"/>
-            <w:vAlign w:val="center"/>
-          </w:tcPr>
-          <w:p>
-            <w:pPr>
-              <w:pStyle w:val="Normal"/>
-              <w:spacing w:lineRule="auto" w:line="240" w:before="0" w:after="0"/>
-              <w:jc w:val="center"/>
-              <w:rPr/>
-            </w:pPr>
-            <w:r>
-              <w:rPr>
-                <w:rFonts w:eastAsia="Times New Roman" w:ascii="Times New Roman" w:hAnsi="Times New Roman"/>
-                <w:b/>
-                <w:bCs/>
-                <w:sz w:val="21"/>
-                <w:szCs w:val="21"/>
-                <w:lang w:eastAsia="ru-RU"/>
-              </w:rPr>
-              <w:t>нет</w:t>
             </w:r>
           </w:p>
         </w:tc>
@@ -1268,6 +1114,7 @@
               <w:jc w:val="center"/>
               <w:rPr/>
             </w:pPr>
+            <w:bookmarkStart w:id="0" w:name="__DdeLink__881_1242862628"/>
             <w:r>
               <w:rPr>
                 <w:rFonts w:eastAsia="Times New Roman" w:ascii="Times New Roman" w:hAnsi="Times New Roman"/>
@@ -1280,6 +1127,7 @@
               </w:rPr>
               <w:t xml:space="preserve">Проверка кредитной истории </w:t>
             </w:r>
+            <w:bookmarkEnd w:id="0"/>
           </w:p>
         </w:tc>
         <w:tc>
@@ -1342,73 +1190,63 @@
         </w:tc>
         <w:tc>
           <w:tcPr>
-            <w:tcW w:w="778" w:type="dxa"/>
-            <w:tcBorders>
-              <w:top w:val="single" w:sz="4" w:space="0" w:color="00000A"/>
-              <w:left w:val="single" w:sz="4" w:space="0" w:color="00000A"/>
-              <w:bottom w:val="single" w:sz="4" w:space="0" w:color="00000A"/>
-              <w:right w:val="single" w:sz="4" w:space="0" w:color="00000A"/>
-              <w:insideH w:val="single" w:sz="4" w:space="0" w:color="00000A"/>
-              <w:insideV w:val="single" w:sz="4" w:space="0" w:color="00000A"/>
-            </w:tcBorders>
-            <w:shd w:color="000000" w:fill="FFFFFF" w:val="clear"/>
-            <w:vAlign w:val="center"/>
-          </w:tcPr>
-          <w:p>
-            <w:pPr>
-              <w:pStyle w:val="Normal"/>
-              <w:spacing w:lineRule="auto" w:line="240" w:before="0" w:after="0"/>
-              <w:jc w:val="center"/>
-              <w:rPr/>
-            </w:pPr>
-            <w:r>
-              <w:rPr>
-                <w:rFonts w:eastAsia="Times New Roman" w:ascii="Times New Roman" w:hAnsi="Times New Roman"/>
-                <w:b/>
-                <w:bCs/>
-                <w:i/>
-                <w:iCs/>
-                <w:sz w:val="21"/>
-                <w:szCs w:val="21"/>
-                <w:lang w:eastAsia="ru-RU"/>
-              </w:rPr>
-              <w:t> </w:t>
-            </w:r>
-          </w:p>
-        </w:tc>
-        <w:tc>
-          <w:tcPr>
-            <w:tcW w:w="803" w:type="dxa"/>
-            <w:tcBorders>
-              <w:top w:val="single" w:sz="4" w:space="0" w:color="00000A"/>
-              <w:left w:val="single" w:sz="4" w:space="0" w:color="00000A"/>
-              <w:bottom w:val="single" w:sz="4" w:space="0" w:color="00000A"/>
-              <w:right w:val="single" w:sz="4" w:space="0" w:color="00000A"/>
-              <w:insideH w:val="single" w:sz="4" w:space="0" w:color="00000A"/>
-              <w:insideV w:val="single" w:sz="4" w:space="0" w:color="00000A"/>
-            </w:tcBorders>
-            <w:shd w:color="000000" w:fill="FFFFFF" w:val="clear"/>
-            <w:vAlign w:val="center"/>
-          </w:tcPr>
-          <w:p>
-            <w:pPr>
-              <w:pStyle w:val="Normal"/>
-              <w:spacing w:lineRule="auto" w:line="240" w:before="0" w:after="0"/>
-              <w:jc w:val="center"/>
-              <w:rPr/>
-            </w:pPr>
-            <w:r>
-              <w:rPr>
-                <w:rFonts w:eastAsia="Times New Roman" w:ascii="Times New Roman" w:hAnsi="Times New Roman"/>
-                <w:b/>
-                <w:bCs/>
-                <w:i/>
-                <w:iCs/>
-                <w:sz w:val="21"/>
-                <w:szCs w:val="21"/>
-                <w:lang w:eastAsia="ru-RU"/>
-              </w:rPr>
-              <w:t> </w:t>
+            <w:tcW w:w="1581" w:type="dxa"/>
+            <w:tcBorders>
+              <w:top w:val="single" w:sz="4" w:space="0" w:color="00000A"/>
+              <w:left w:val="single" w:sz="4" w:space="0" w:color="00000A"/>
+              <w:bottom w:val="single" w:sz="4" w:space="0" w:color="00000A"/>
+              <w:right w:val="single" w:sz="4" w:space="0" w:color="00000A"/>
+              <w:insideH w:val="single" w:sz="4" w:space="0" w:color="00000A"/>
+              <w:insideV w:val="single" w:sz="4" w:space="0" w:color="00000A"/>
+            </w:tcBorders>
+            <w:shd w:color="000000" w:fill="FFFFFF" w:val="clear"/>
+            <w:vAlign w:val="center"/>
+          </w:tcPr>
+          <w:p>
+            <w:pPr>
+              <w:pStyle w:val="Normal"/>
+              <w:spacing w:lineRule="auto" w:line="240" w:before="0" w:after="0"/>
+              <w:jc w:val="center"/>
+              <w:rPr/>
+            </w:pPr>
+            <w:r>
+              <w:rPr>
+                <w:rFonts w:eastAsia="Times New Roman" w:ascii="Times New Roman" w:hAnsi="Times New Roman"/>
+                <w:b/>
+                <w:bCs/>
+                <w:i/>
+                <w:iCs/>
+                <w:sz w:val="21"/>
+                <w:szCs w:val="21"/>
+                <w:lang w:eastAsia="ru-RU"/>
+              </w:rPr>
+              <w:t>{issue.</w:t>
+            </w:r>
+            <w:r>
+              <w:rPr>
+                <w:rFonts w:eastAsia="Times New Roman" w:ascii="Times New Roman" w:hAnsi="Times New Roman"/>
+                <w:b/>
+                <w:bCs/>
+                <w:i/>
+                <w:iCs/>
+                <w:sz w:val="21"/>
+                <w:szCs w:val="21"/>
+                <w:lang w:eastAsia="ru-RU"/>
+              </w:rPr>
+              <w:t>  humanized_has_issuer_bad_info_on_credit_history</w:t>
+            </w:r>
+            <w:r>
+              <w:rPr>
+                <w:rFonts w:eastAsia="Times New Roman" w:ascii="Times New Roman" w:hAnsi="Times New Roman"/>
+                <w:b/>
+                <w:bCs/>
+                <w:i/>
+                <w:iCs/>
+                <w:sz w:val="21"/>
+                <w:szCs w:val="21"/>
+                <w:lang w:eastAsia="ru-RU"/>
+              </w:rPr>
+              <w:t>}</w:t>
             </w:r>
           </w:p>
         </w:tc>
@@ -1527,73 +1365,63 @@
         </w:tc>
         <w:tc>
           <w:tcPr>
-            <w:tcW w:w="778" w:type="dxa"/>
-            <w:tcBorders>
-              <w:top w:val="single" w:sz="4" w:space="0" w:color="00000A"/>
-              <w:left w:val="single" w:sz="4" w:space="0" w:color="00000A"/>
-              <w:bottom w:val="single" w:sz="4" w:space="0" w:color="00000A"/>
-              <w:right w:val="single" w:sz="4" w:space="0" w:color="00000A"/>
-              <w:insideH w:val="single" w:sz="4" w:space="0" w:color="00000A"/>
-              <w:insideV w:val="single" w:sz="4" w:space="0" w:color="00000A"/>
-            </w:tcBorders>
-            <w:shd w:color="000000" w:fill="FFFFFF" w:val="clear"/>
-            <w:vAlign w:val="center"/>
-          </w:tcPr>
-          <w:p>
-            <w:pPr>
-              <w:pStyle w:val="Normal"/>
-              <w:spacing w:lineRule="auto" w:line="240" w:before="0" w:after="0"/>
-              <w:jc w:val="center"/>
-              <w:rPr/>
-            </w:pPr>
-            <w:r>
-              <w:rPr>
-                <w:rFonts w:eastAsia="Times New Roman" w:ascii="Times New Roman" w:hAnsi="Times New Roman"/>
-                <w:b/>
-                <w:bCs/>
-                <w:i/>
-                <w:iCs/>
-                <w:sz w:val="21"/>
-                <w:szCs w:val="21"/>
-                <w:lang w:eastAsia="ru-RU"/>
-              </w:rPr>
-              <w:t> </w:t>
-            </w:r>
-          </w:p>
-        </w:tc>
-        <w:tc>
-          <w:tcPr>
-            <w:tcW w:w="803" w:type="dxa"/>
-            <w:tcBorders>
-              <w:top w:val="single" w:sz="4" w:space="0" w:color="00000A"/>
-              <w:left w:val="single" w:sz="4" w:space="0" w:color="00000A"/>
-              <w:bottom w:val="single" w:sz="4" w:space="0" w:color="00000A"/>
-              <w:right w:val="single" w:sz="4" w:space="0" w:color="00000A"/>
-              <w:insideH w:val="single" w:sz="4" w:space="0" w:color="00000A"/>
-              <w:insideV w:val="single" w:sz="4" w:space="0" w:color="00000A"/>
-            </w:tcBorders>
-            <w:shd w:color="000000" w:fill="FFFFFF" w:val="clear"/>
-            <w:vAlign w:val="center"/>
-          </w:tcPr>
-          <w:p>
-            <w:pPr>
-              <w:pStyle w:val="Normal"/>
-              <w:spacing w:lineRule="auto" w:line="240" w:before="0" w:after="0"/>
-              <w:jc w:val="center"/>
-              <w:rPr/>
-            </w:pPr>
-            <w:r>
-              <w:rPr>
-                <w:rFonts w:eastAsia="Times New Roman" w:ascii="Times New Roman" w:hAnsi="Times New Roman"/>
-                <w:b/>
-                <w:bCs/>
-                <w:i/>
-                <w:iCs/>
-                <w:sz w:val="21"/>
-                <w:szCs w:val="21"/>
-                <w:lang w:eastAsia="ru-RU"/>
-              </w:rPr>
-              <w:t> </w:t>
+            <w:tcW w:w="1581" w:type="dxa"/>
+            <w:tcBorders>
+              <w:top w:val="single" w:sz="4" w:space="0" w:color="00000A"/>
+              <w:left w:val="single" w:sz="4" w:space="0" w:color="00000A"/>
+              <w:bottom w:val="single" w:sz="4" w:space="0" w:color="00000A"/>
+              <w:right w:val="single" w:sz="4" w:space="0" w:color="00000A"/>
+              <w:insideH w:val="single" w:sz="4" w:space="0" w:color="00000A"/>
+              <w:insideV w:val="single" w:sz="4" w:space="0" w:color="00000A"/>
+            </w:tcBorders>
+            <w:shd w:color="000000" w:fill="FFFFFF" w:val="clear"/>
+            <w:vAlign w:val="center"/>
+          </w:tcPr>
+          <w:p>
+            <w:pPr>
+              <w:pStyle w:val="Normal"/>
+              <w:spacing w:lineRule="auto" w:line="240" w:before="0" w:after="0"/>
+              <w:jc w:val="center"/>
+              <w:rPr/>
+            </w:pPr>
+            <w:r>
+              <w:rPr>
+                <w:rFonts w:eastAsia="Times New Roman" w:ascii="Times New Roman" w:hAnsi="Times New Roman"/>
+                <w:b/>
+                <w:bCs/>
+                <w:i/>
+                <w:iCs/>
+                <w:sz w:val="21"/>
+                <w:szCs w:val="21"/>
+                <w:lang w:eastAsia="ru-RU"/>
+              </w:rPr>
+              <w:t>{issue.</w:t>
+            </w:r>
+            <w:r>
+              <w:rPr>
+                <w:rFonts w:eastAsia="Times New Roman" w:ascii="Times New Roman" w:hAnsi="Times New Roman"/>
+                <w:b/>
+                <w:bCs/>
+                <w:i/>
+                <w:iCs/>
+                <w:sz w:val="21"/>
+                <w:szCs w:val="21"/>
+                <w:lang w:eastAsia="ru-RU"/>
+              </w:rPr>
+              <w:t> humanized_has_issuer_bad_info_on_bank_abs</w:t>
+            </w:r>
+            <w:r>
+              <w:rPr>
+                <w:rFonts w:eastAsia="Times New Roman" w:ascii="Times New Roman" w:hAnsi="Times New Roman"/>
+                <w:b/>
+                <w:bCs/>
+                <w:i/>
+                <w:iCs/>
+                <w:sz w:val="21"/>
+                <w:szCs w:val="21"/>
+                <w:lang w:eastAsia="ru-RU"/>
+              </w:rPr>
+              <w:t>}</w:t>
             </w:r>
           </w:p>
         </w:tc>
@@ -1671,10 +1499,24 @@
                 <w:szCs w:val="21"/>
                 <w:lang w:eastAsia="ru-RU"/>
               </w:rPr>
-              <w:t>Проверка в информационной системе</w:t>
+              <w:t xml:space="preserve">Проверка в </w:t>
+            </w:r>
+            <w:bookmarkStart w:id="1" w:name="__DdeLink__885_1242862628"/>
+            <w:r>
+              <w:rPr>
+                <w:rFonts w:eastAsia="Times New Roman" w:ascii="Times New Roman" w:hAnsi="Times New Roman"/>
+                <w:b/>
+                <w:bCs/>
+                <w:color w:val="000000"/>
+                <w:sz w:val="21"/>
+                <w:szCs w:val="21"/>
+                <w:lang w:eastAsia="ru-RU"/>
+              </w:rPr>
+              <w:t>информационной системе</w:t>
               <w:br/>
               <w:t xml:space="preserve"> "Контур-фокус" / "Спарк"</w:t>
             </w:r>
+            <w:bookmarkEnd w:id="1"/>
           </w:p>
         </w:tc>
         <w:tc>
@@ -1713,80 +1555,69 @@
                 <w:t>https://focus.kontur.ru</w:t>
                 <w:br/>
                 <w:t>http://www.spark-interfax.ru</w:t>
-                <w:br/>
               </w:r>
             </w:hyperlink>
           </w:p>
         </w:tc>
         <w:tc>
           <w:tcPr>
-            <w:tcW w:w="778" w:type="dxa"/>
-            <w:tcBorders>
-              <w:top w:val="single" w:sz="4" w:space="0" w:color="00000A"/>
-              <w:left w:val="single" w:sz="4" w:space="0" w:color="00000A"/>
-              <w:bottom w:val="single" w:sz="4" w:space="0" w:color="00000A"/>
-              <w:right w:val="single" w:sz="4" w:space="0" w:color="00000A"/>
-              <w:insideH w:val="single" w:sz="4" w:space="0" w:color="00000A"/>
-              <w:insideV w:val="single" w:sz="4" w:space="0" w:color="00000A"/>
-            </w:tcBorders>
-            <w:shd w:color="000000" w:fill="FFFFFF" w:val="clear"/>
-            <w:vAlign w:val="center"/>
-          </w:tcPr>
-          <w:p>
-            <w:pPr>
-              <w:pStyle w:val="Normal"/>
-              <w:spacing w:lineRule="auto" w:line="240" w:before="0" w:after="0"/>
-              <w:jc w:val="center"/>
-              <w:rPr/>
-            </w:pPr>
-            <w:r>
-              <w:rPr>
-                <w:rFonts w:eastAsia="Times New Roman" w:ascii="Times New Roman" w:hAnsi="Times New Roman"/>
-                <w:b/>
-                <w:bCs/>
-                <w:i/>
-                <w:iCs/>
-                <w:sz w:val="21"/>
-                <w:szCs w:val="21"/>
-                <w:lang w:eastAsia="ru-RU"/>
-              </w:rPr>
-              <w:t> </w:t>
-            </w:r>
-          </w:p>
-        </w:tc>
-        <w:tc>
-          <w:tcPr>
-            <w:tcW w:w="803" w:type="dxa"/>
-            <w:tcBorders>
-              <w:top w:val="single" w:sz="4" w:space="0" w:color="00000A"/>
-              <w:left w:val="single" w:sz="4" w:space="0" w:color="00000A"/>
-              <w:bottom w:val="single" w:sz="4" w:space="0" w:color="00000A"/>
-              <w:right w:val="single" w:sz="4" w:space="0" w:color="00000A"/>
-              <w:insideH w:val="single" w:sz="4" w:space="0" w:color="00000A"/>
-              <w:insideV w:val="single" w:sz="4" w:space="0" w:color="00000A"/>
-            </w:tcBorders>
-            <w:shd w:color="000000" w:fill="FFFFFF" w:val="clear"/>
-            <w:vAlign w:val="center"/>
-          </w:tcPr>
-          <w:p>
-            <w:pPr>
-              <w:pStyle w:val="Normal"/>
-              <w:spacing w:lineRule="auto" w:line="240" w:before="0" w:after="0"/>
-              <w:jc w:val="center"/>
-              <w:rPr/>
-            </w:pPr>
-            <w:r>
-              <w:rPr>
-                <w:rFonts w:eastAsia="Times New Roman" w:ascii="Times New Roman" w:hAnsi="Times New Roman"/>
-                <w:b/>
-                <w:bCs/>
-                <w:i/>
-                <w:iCs/>
-                <w:sz w:val="21"/>
-                <w:szCs w:val="21"/>
-                <w:lang w:eastAsia="ru-RU"/>
-              </w:rPr>
-              <w:t> </w:t>
+            <w:tcW w:w="1581" w:type="dxa"/>
+            <w:tcBorders>
+              <w:top w:val="single" w:sz="4" w:space="0" w:color="00000A"/>
+              <w:left w:val="single" w:sz="4" w:space="0" w:color="00000A"/>
+              <w:bottom w:val="single" w:sz="4" w:space="0" w:color="00000A"/>
+              <w:right w:val="single" w:sz="4" w:space="0" w:color="00000A"/>
+              <w:insideH w:val="single" w:sz="4" w:space="0" w:color="00000A"/>
+              <w:insideV w:val="single" w:sz="4" w:space="0" w:color="00000A"/>
+            </w:tcBorders>
+            <w:shd w:color="000000" w:fill="FFFFFF" w:val="clear"/>
+            <w:vAlign w:val="center"/>
+          </w:tcPr>
+          <w:p>
+            <w:pPr>
+              <w:pStyle w:val="Normal"/>
+              <w:spacing w:lineRule="auto" w:line="240" w:before="0" w:after="0"/>
+              <w:jc w:val="center"/>
+              <w:rPr/>
+            </w:pPr>
+            <w:r>
+              <w:rPr>
+                <w:rFonts w:eastAsia="Times New Roman" w:ascii="Times New Roman" w:hAnsi="Times New Roman"/>
+                <w:b/>
+                <w:bCs/>
+                <w:i/>
+                <w:iCs/>
+                <w:sz w:val="21"/>
+                <w:szCs w:val="21"/>
+                <w:lang w:eastAsia="ru-RU"/>
+              </w:rPr>
+              <w:t>{issue.</w:t>
+            </w:r>
+            <w:r>
+              <w:rPr>
+                <w:rFonts w:eastAsia="Times New Roman" w:ascii="Times New Roman" w:hAnsi="Times New Roman"/>
+                <w:b/>
+                <w:bCs/>
+                <w:i/>
+                <w:iCs/>
+                <w:sz w:val="21"/>
+                <w:szCs w:val="21"/>
+                <w:lang w:eastAsia="ru-RU"/>
+              </w:rPr>
+              <w:t> humanized_has_issuer_bad_info_on_kontur_and_spark</w:t>
+            </w:r>
+            <w:r>
+              <w:rPr>
+                <w:rFonts w:eastAsia="Times New Roman" w:ascii="Times New Roman" w:hAnsi="Times New Roman"/>
+                <w:b/>
+                <w:bCs/>
+                <w:i/>
+                <w:iCs/>
+                <w:sz w:val="21"/>
+                <w:szCs w:val="21"/>
+                <w:lang w:eastAsia="ru-RU"/>
+              </w:rPr>
+              <w:t>}</w:t>
             </w:r>
           </w:p>
         </w:tc>
@@ -1864,8 +1695,22 @@
                 <w:szCs w:val="21"/>
                 <w:lang w:eastAsia="ru-RU"/>
               </w:rPr>
-              <w:t>Проверка на сайте ФНС России</w:t>
-            </w:r>
+              <w:t xml:space="preserve">Проверка </w:t>
+            </w:r>
+            <w:bookmarkStart w:id="2" w:name="__DdeLink__889_1242862628"/>
+            <w:r>
+              <w:rPr>
+                <w:rFonts w:eastAsia="Times New Roman" w:ascii="Times New Roman" w:hAnsi="Times New Roman"/>
+                <w:b/>
+                <w:bCs/>
+                <w:color w:val="000000"/>
+                <w:sz w:val="21"/>
+                <w:szCs w:val="21"/>
+                <w:lang w:eastAsia="ru-RU"/>
+              </w:rPr>
+              <w:t>на сайте ФНС России</w:t>
+            </w:r>
+            <w:bookmarkEnd w:id="2"/>
           </w:p>
         </w:tc>
         <w:tc>
@@ -1908,7 +1753,7 @@
         </w:tc>
         <w:tc>
           <w:tcPr>
-            <w:tcW w:w="778" w:type="dxa"/>
+            <w:tcW w:w="1581" w:type="dxa"/>
             <w:tcBorders>
               <w:top w:val="single" w:sz="4" w:space="0" w:color="00000A"/>
               <w:left w:val="single" w:sz="4" w:space="0" w:color="00000A"/>
@@ -1940,41 +1785,18 @@
               </w:rPr>
               <w:t> </w:t>
             </w:r>
-          </w:p>
-        </w:tc>
-        <w:tc>
-          <w:tcPr>
-            <w:tcW w:w="803" w:type="dxa"/>
-            <w:tcBorders>
-              <w:top w:val="single" w:sz="4" w:space="0" w:color="00000A"/>
-              <w:left w:val="single" w:sz="4" w:space="0" w:color="00000A"/>
-              <w:bottom w:val="single" w:sz="4" w:space="0" w:color="00000A"/>
-              <w:right w:val="single" w:sz="4" w:space="0" w:color="00000A"/>
-              <w:insideH w:val="single" w:sz="4" w:space="0" w:color="00000A"/>
-              <w:insideV w:val="single" w:sz="4" w:space="0" w:color="00000A"/>
-            </w:tcBorders>
-            <w:shd w:color="000000" w:fill="FFFFFF" w:val="clear"/>
-            <w:vAlign w:val="center"/>
-          </w:tcPr>
-          <w:p>
-            <w:pPr>
-              <w:pStyle w:val="Normal"/>
-              <w:spacing w:lineRule="auto" w:line="240" w:before="0" w:after="0"/>
-              <w:jc w:val="center"/>
-              <w:rPr/>
-            </w:pPr>
-            <w:r>
-              <w:rPr>
-                <w:rFonts w:eastAsia="Times New Roman" w:ascii="Times New Roman" w:hAnsi="Times New Roman"/>
-                <w:b/>
-                <w:bCs/>
-                <w:i/>
-                <w:iCs/>
-                <w:sz w:val="21"/>
-                <w:szCs w:val="21"/>
-                <w:lang w:eastAsia="ru-RU"/>
-              </w:rPr>
-              <w:t> </w:t>
+            <w:r>
+              <w:rPr>
+                <w:rFonts w:eastAsia="Times New Roman" w:ascii="Times New Roman" w:hAnsi="Times New Roman"/>
+                <w:b/>
+                <w:bCs/>
+                <w:i/>
+                <w:iCs/>
+                <w:sz w:val="21"/>
+                <w:szCs w:val="21"/>
+                <w:lang w:eastAsia="ru-RU"/>
+              </w:rPr>
+              <w:t>{issue.humanized_has_issuer_bad_info_on_fns_site}</w:t>
             </w:r>
           </w:p>
         </w:tc>
@@ -2097,7 +1919,7 @@
         </w:tc>
         <w:tc>
           <w:tcPr>
-            <w:tcW w:w="778" w:type="dxa"/>
+            <w:tcW w:w="1581" w:type="dxa"/>
             <w:tcBorders>
               <w:top w:val="single" w:sz="4" w:space="0" w:color="00000A"/>
               <w:left w:val="single" w:sz="4" w:space="0" w:color="00000A"/>
@@ -2129,41 +1951,18 @@
               </w:rPr>
               <w:t> </w:t>
             </w:r>
-          </w:p>
-        </w:tc>
-        <w:tc>
-          <w:tcPr>
-            <w:tcW w:w="803" w:type="dxa"/>
-            <w:tcBorders>
-              <w:top w:val="single" w:sz="4" w:space="0" w:color="00000A"/>
-              <w:left w:val="single" w:sz="4" w:space="0" w:color="00000A"/>
-              <w:bottom w:val="single" w:sz="4" w:space="0" w:color="00000A"/>
-              <w:right w:val="single" w:sz="4" w:space="0" w:color="00000A"/>
-              <w:insideH w:val="single" w:sz="4" w:space="0" w:color="00000A"/>
-              <w:insideV w:val="single" w:sz="4" w:space="0" w:color="00000A"/>
-            </w:tcBorders>
-            <w:shd w:color="000000" w:fill="FFFFFF" w:val="clear"/>
-            <w:vAlign w:val="center"/>
-          </w:tcPr>
-          <w:p>
-            <w:pPr>
-              <w:pStyle w:val="Normal"/>
-              <w:spacing w:lineRule="auto" w:line="240" w:before="0" w:after="0"/>
-              <w:jc w:val="center"/>
-              <w:rPr/>
-            </w:pPr>
-            <w:r>
-              <w:rPr>
-                <w:rFonts w:eastAsia="Times New Roman" w:ascii="Times New Roman" w:hAnsi="Times New Roman"/>
-                <w:b/>
-                <w:bCs/>
-                <w:i/>
-                <w:iCs/>
-                <w:sz w:val="21"/>
-                <w:szCs w:val="21"/>
-                <w:lang w:eastAsia="ru-RU"/>
-              </w:rPr>
-              <w:t> </w:t>
+            <w:r>
+              <w:rPr>
+                <w:rFonts w:eastAsia="Times New Roman" w:ascii="Times New Roman" w:hAnsi="Times New Roman"/>
+                <w:b/>
+                <w:bCs/>
+                <w:i/>
+                <w:iCs/>
+                <w:sz w:val="21"/>
+                <w:szCs w:val="21"/>
+                <w:lang w:eastAsia="ru-RU"/>
+              </w:rPr>
+              <w:t>{issue.humanized_has_issuer_bad_info_on_ros_fin_monitoring}</w:t>
             </w:r>
           </w:p>
         </w:tc>
@@ -2284,73 +2083,63 @@
         </w:tc>
         <w:tc>
           <w:tcPr>
-            <w:tcW w:w="778" w:type="dxa"/>
-            <w:tcBorders>
-              <w:top w:val="single" w:sz="4" w:space="0" w:color="00000A"/>
-              <w:left w:val="single" w:sz="4" w:space="0" w:color="00000A"/>
-              <w:bottom w:val="single" w:sz="4" w:space="0" w:color="00000A"/>
-              <w:right w:val="single" w:sz="4" w:space="0" w:color="00000A"/>
-              <w:insideH w:val="single" w:sz="4" w:space="0" w:color="00000A"/>
-              <w:insideV w:val="single" w:sz="4" w:space="0" w:color="00000A"/>
-            </w:tcBorders>
-            <w:shd w:color="000000" w:fill="FFFFFF" w:val="clear"/>
-            <w:vAlign w:val="center"/>
-          </w:tcPr>
-          <w:p>
-            <w:pPr>
-              <w:pStyle w:val="Normal"/>
-              <w:spacing w:lineRule="auto" w:line="240" w:before="0" w:after="0"/>
-              <w:jc w:val="center"/>
-              <w:rPr/>
-            </w:pPr>
-            <w:r>
-              <w:rPr>
-                <w:rFonts w:eastAsia="Times New Roman" w:ascii="Times New Roman" w:hAnsi="Times New Roman"/>
-                <w:b/>
-                <w:bCs/>
-                <w:i/>
-                <w:iCs/>
-                <w:sz w:val="21"/>
-                <w:szCs w:val="21"/>
-                <w:lang w:eastAsia="ru-RU"/>
-              </w:rPr>
-              <w:t> </w:t>
-            </w:r>
-          </w:p>
-        </w:tc>
-        <w:tc>
-          <w:tcPr>
-            <w:tcW w:w="803" w:type="dxa"/>
-            <w:tcBorders>
-              <w:top w:val="single" w:sz="4" w:space="0" w:color="00000A"/>
-              <w:left w:val="single" w:sz="4" w:space="0" w:color="00000A"/>
-              <w:bottom w:val="single" w:sz="4" w:space="0" w:color="00000A"/>
-              <w:right w:val="single" w:sz="4" w:space="0" w:color="00000A"/>
-              <w:insideH w:val="single" w:sz="4" w:space="0" w:color="00000A"/>
-              <w:insideV w:val="single" w:sz="4" w:space="0" w:color="00000A"/>
-            </w:tcBorders>
-            <w:shd w:color="000000" w:fill="FFFFFF" w:val="clear"/>
-            <w:vAlign w:val="center"/>
-          </w:tcPr>
-          <w:p>
-            <w:pPr>
-              <w:pStyle w:val="Normal"/>
-              <w:spacing w:lineRule="auto" w:line="240" w:before="0" w:after="0"/>
-              <w:jc w:val="center"/>
-              <w:rPr/>
-            </w:pPr>
-            <w:r>
-              <w:rPr>
-                <w:rFonts w:eastAsia="Times New Roman" w:ascii="Times New Roman" w:hAnsi="Times New Roman"/>
-                <w:b/>
-                <w:bCs/>
-                <w:i/>
-                <w:iCs/>
-                <w:sz w:val="21"/>
-                <w:szCs w:val="21"/>
-                <w:lang w:eastAsia="ru-RU"/>
-              </w:rPr>
-              <w:t> </w:t>
+            <w:tcW w:w="1581" w:type="dxa"/>
+            <w:tcBorders>
+              <w:top w:val="single" w:sz="4" w:space="0" w:color="00000A"/>
+              <w:left w:val="single" w:sz="4" w:space="0" w:color="00000A"/>
+              <w:bottom w:val="single" w:sz="4" w:space="0" w:color="00000A"/>
+              <w:right w:val="single" w:sz="4" w:space="0" w:color="00000A"/>
+              <w:insideH w:val="single" w:sz="4" w:space="0" w:color="00000A"/>
+              <w:insideV w:val="single" w:sz="4" w:space="0" w:color="00000A"/>
+            </w:tcBorders>
+            <w:shd w:color="000000" w:fill="FFFFFF" w:val="clear"/>
+            <w:vAlign w:val="center"/>
+          </w:tcPr>
+          <w:p>
+            <w:pPr>
+              <w:pStyle w:val="Normal"/>
+              <w:spacing w:lineRule="auto" w:line="240" w:before="0" w:after="0"/>
+              <w:jc w:val="center"/>
+              <w:rPr/>
+            </w:pPr>
+            <w:r>
+              <w:rPr>
+                <w:rFonts w:eastAsia="Times New Roman" w:ascii="Times New Roman" w:hAnsi="Times New Roman"/>
+                <w:b/>
+                <w:bCs/>
+                <w:i/>
+                <w:iCs/>
+                <w:sz w:val="21"/>
+                <w:szCs w:val="21"/>
+                <w:lang w:eastAsia="ru-RU"/>
+              </w:rPr>
+              <w:t>{issue.</w:t>
+            </w:r>
+            <w:r>
+              <w:rPr>
+                <w:rFonts w:eastAsia="Times New Roman" w:ascii="Times New Roman" w:hAnsi="Times New Roman"/>
+                <w:b/>
+                <w:bCs/>
+                <w:i/>
+                <w:iCs/>
+                <w:sz w:val="21"/>
+                <w:szCs w:val="21"/>
+                <w:lang w:eastAsia="ru-RU"/>
+              </w:rPr>
+              <w:t> humanized_has_issuer_bad_info_on_arbitr_ru_site</w:t>
+            </w:r>
+            <w:r>
+              <w:rPr>
+                <w:rFonts w:eastAsia="Times New Roman" w:ascii="Times New Roman" w:hAnsi="Times New Roman"/>
+                <w:b/>
+                <w:bCs/>
+                <w:i/>
+                <w:iCs/>
+                <w:sz w:val="21"/>
+                <w:szCs w:val="21"/>
+                <w:lang w:eastAsia="ru-RU"/>
+              </w:rPr>
+              <w:t>}</w:t>
             </w:r>
           </w:p>
         </w:tc>
@@ -2472,73 +2261,40 @@
         </w:tc>
         <w:tc>
           <w:tcPr>
-            <w:tcW w:w="778" w:type="dxa"/>
-            <w:tcBorders>
-              <w:top w:val="single" w:sz="4" w:space="0" w:color="00000A"/>
-              <w:left w:val="single" w:sz="4" w:space="0" w:color="00000A"/>
-              <w:bottom w:val="single" w:sz="4" w:space="0" w:color="00000A"/>
-              <w:right w:val="single" w:sz="4" w:space="0" w:color="00000A"/>
-              <w:insideH w:val="single" w:sz="4" w:space="0" w:color="00000A"/>
-              <w:insideV w:val="single" w:sz="4" w:space="0" w:color="00000A"/>
-            </w:tcBorders>
-            <w:shd w:color="000000" w:fill="FFFFFF" w:val="clear"/>
-            <w:vAlign w:val="center"/>
-          </w:tcPr>
-          <w:p>
-            <w:pPr>
-              <w:pStyle w:val="Normal"/>
-              <w:spacing w:lineRule="auto" w:line="240" w:before="0" w:after="0"/>
-              <w:jc w:val="center"/>
-              <w:rPr/>
-            </w:pPr>
-            <w:r>
-              <w:rPr>
-                <w:rFonts w:eastAsia="Times New Roman" w:ascii="Times New Roman" w:hAnsi="Times New Roman"/>
-                <w:b/>
-                <w:bCs/>
-                <w:i/>
-                <w:iCs/>
-                <w:sz w:val="21"/>
-                <w:szCs w:val="21"/>
-                <w:lang w:eastAsia="ru-RU"/>
-              </w:rPr>
-              <w:t> </w:t>
-            </w:r>
-          </w:p>
-        </w:tc>
-        <w:tc>
-          <w:tcPr>
-            <w:tcW w:w="803" w:type="dxa"/>
-            <w:tcBorders>
-              <w:top w:val="single" w:sz="4" w:space="0" w:color="00000A"/>
-              <w:left w:val="single" w:sz="4" w:space="0" w:color="00000A"/>
-              <w:bottom w:val="single" w:sz="4" w:space="0" w:color="00000A"/>
-              <w:right w:val="single" w:sz="4" w:space="0" w:color="00000A"/>
-              <w:insideH w:val="single" w:sz="4" w:space="0" w:color="00000A"/>
-              <w:insideV w:val="single" w:sz="4" w:space="0" w:color="00000A"/>
-            </w:tcBorders>
-            <w:shd w:color="000000" w:fill="FFFFFF" w:val="clear"/>
-            <w:vAlign w:val="center"/>
-          </w:tcPr>
-          <w:p>
-            <w:pPr>
-              <w:pStyle w:val="Normal"/>
-              <w:spacing w:lineRule="auto" w:line="240" w:before="0" w:after="0"/>
-              <w:jc w:val="center"/>
-              <w:rPr/>
-            </w:pPr>
-            <w:r>
-              <w:rPr>
-                <w:rFonts w:eastAsia="Times New Roman" w:ascii="Times New Roman" w:hAnsi="Times New Roman"/>
-                <w:b/>
-                <w:bCs/>
-                <w:i/>
-                <w:iCs/>
-                <w:sz w:val="21"/>
-                <w:szCs w:val="21"/>
-                <w:lang w:eastAsia="ru-RU"/>
-              </w:rPr>
-              <w:t> </w:t>
+            <w:tcW w:w="1581" w:type="dxa"/>
+            <w:tcBorders>
+              <w:top w:val="single" w:sz="4" w:space="0" w:color="00000A"/>
+              <w:left w:val="single" w:sz="4" w:space="0" w:color="00000A"/>
+              <w:bottom w:val="single" w:sz="4" w:space="0" w:color="00000A"/>
+              <w:right w:val="single" w:sz="4" w:space="0" w:color="00000A"/>
+              <w:insideH w:val="single" w:sz="4" w:space="0" w:color="00000A"/>
+              <w:insideV w:val="single" w:sz="4" w:space="0" w:color="00000A"/>
+            </w:tcBorders>
+            <w:shd w:color="000000" w:fill="FFFFFF" w:val="clear"/>
+            <w:vAlign w:val="center"/>
+          </w:tcPr>
+          <w:p>
+            <w:pPr>
+              <w:pStyle w:val="Normal"/>
+              <w:spacing w:lineRule="auto" w:line="240" w:before="0" w:after="0"/>
+              <w:jc w:val="center"/>
+              <w:rPr>
+                <w:color w:val="auto"/>
+              </w:rPr>
+            </w:pPr>
+            <w:r>
+              <w:rPr>
+                <w:rFonts w:eastAsia="Times New Roman" w:ascii="Times New Roman" w:hAnsi="Times New Roman"/>
+                <w:b/>
+                <w:bCs/>
+                <w:i/>
+                <w:iCs/>
+                <w:color w:val="auto"/>
+                <w:sz w:val="21"/>
+                <w:szCs w:val="21"/>
+                <w:lang w:eastAsia="ru-RU"/>
+              </w:rPr>
+              <w:t>{issue.humanized_has_issuer_bad_info_on_sudrf_ru}</w:t>
             </w:r>
           </w:p>
         </w:tc>
@@ -2659,7 +2415,7 @@
         </w:tc>
         <w:tc>
           <w:tcPr>
-            <w:tcW w:w="778" w:type="dxa"/>
+            <w:tcW w:w="1581" w:type="dxa"/>
             <w:tcBorders>
               <w:top w:val="single" w:sz="4" w:space="0" w:color="00000A"/>
               <w:left w:val="single" w:sz="4" w:space="0" w:color="00000A"/>
@@ -2691,41 +2447,18 @@
               </w:rPr>
               <w:t> </w:t>
             </w:r>
-          </w:p>
-        </w:tc>
-        <w:tc>
-          <w:tcPr>
-            <w:tcW w:w="803" w:type="dxa"/>
-            <w:tcBorders>
-              <w:top w:val="single" w:sz="4" w:space="0" w:color="00000A"/>
-              <w:left w:val="single" w:sz="4" w:space="0" w:color="00000A"/>
-              <w:bottom w:val="single" w:sz="4" w:space="0" w:color="00000A"/>
-              <w:right w:val="single" w:sz="4" w:space="0" w:color="00000A"/>
-              <w:insideH w:val="single" w:sz="4" w:space="0" w:color="00000A"/>
-              <w:insideV w:val="single" w:sz="4" w:space="0" w:color="00000A"/>
-            </w:tcBorders>
-            <w:shd w:color="000000" w:fill="FFFFFF" w:val="clear"/>
-            <w:vAlign w:val="center"/>
-          </w:tcPr>
-          <w:p>
-            <w:pPr>
-              <w:pStyle w:val="Normal"/>
-              <w:spacing w:lineRule="auto" w:line="240" w:before="0" w:after="0"/>
-              <w:jc w:val="center"/>
-              <w:rPr/>
-            </w:pPr>
-            <w:r>
-              <w:rPr>
-                <w:rFonts w:eastAsia="Times New Roman" w:ascii="Times New Roman" w:hAnsi="Times New Roman"/>
-                <w:b/>
-                <w:bCs/>
-                <w:i/>
-                <w:iCs/>
-                <w:sz w:val="21"/>
-                <w:szCs w:val="21"/>
-                <w:lang w:eastAsia="ru-RU"/>
-              </w:rPr>
-              <w:t> </w:t>
+            <w:r>
+              <w:rPr>
+                <w:rFonts w:eastAsia="Times New Roman" w:ascii="Times New Roman" w:hAnsi="Times New Roman"/>
+                <w:b/>
+                <w:bCs/>
+                <w:i/>
+                <w:iCs/>
+                <w:sz w:val="21"/>
+                <w:szCs w:val="21"/>
+                <w:lang w:eastAsia="ru-RU"/>
+              </w:rPr>
+              <w:t>{issue.humanized_has_issuer_bad_info_on_fssp}</w:t>
             </w:r>
           </w:p>
         </w:tc>
@@ -2845,7 +2578,7 @@
         </w:tc>
         <w:tc>
           <w:tcPr>
-            <w:tcW w:w="778" w:type="dxa"/>
+            <w:tcW w:w="1581" w:type="dxa"/>
             <w:tcBorders>
               <w:top w:val="single" w:sz="4" w:space="0" w:color="00000A"/>
               <w:left w:val="single" w:sz="4" w:space="0" w:color="00000A"/>
@@ -2877,41 +2610,18 @@
               </w:rPr>
               <w:t> </w:t>
             </w:r>
-          </w:p>
-        </w:tc>
-        <w:tc>
-          <w:tcPr>
-            <w:tcW w:w="803" w:type="dxa"/>
-            <w:tcBorders>
-              <w:top w:val="single" w:sz="4" w:space="0" w:color="00000A"/>
-              <w:left w:val="single" w:sz="4" w:space="0" w:color="00000A"/>
-              <w:bottom w:val="single" w:sz="4" w:space="0" w:color="00000A"/>
-              <w:right w:val="single" w:sz="4" w:space="0" w:color="00000A"/>
-              <w:insideH w:val="single" w:sz="4" w:space="0" w:color="00000A"/>
-              <w:insideV w:val="single" w:sz="4" w:space="0" w:color="00000A"/>
-            </w:tcBorders>
-            <w:shd w:color="000000" w:fill="FFFFFF" w:val="clear"/>
-            <w:vAlign w:val="center"/>
-          </w:tcPr>
-          <w:p>
-            <w:pPr>
-              <w:pStyle w:val="Normal"/>
-              <w:spacing w:lineRule="auto" w:line="240" w:before="0" w:after="0"/>
-              <w:jc w:val="center"/>
-              <w:rPr/>
-            </w:pPr>
-            <w:r>
-              <w:rPr>
-                <w:rFonts w:eastAsia="Times New Roman" w:ascii="Times New Roman" w:hAnsi="Times New Roman"/>
-                <w:b/>
-                <w:bCs/>
-                <w:i/>
-                <w:iCs/>
-                <w:sz w:val="21"/>
-                <w:szCs w:val="21"/>
-                <w:lang w:eastAsia="ru-RU"/>
-              </w:rPr>
-              <w:t> </w:t>
+            <w:r>
+              <w:rPr>
+                <w:rFonts w:eastAsia="Times New Roman" w:ascii="Times New Roman" w:hAnsi="Times New Roman"/>
+                <w:b/>
+                <w:bCs/>
+                <w:i/>
+                <w:iCs/>
+                <w:sz w:val="21"/>
+                <w:szCs w:val="21"/>
+                <w:lang w:eastAsia="ru-RU"/>
+              </w:rPr>
+              <w:t>{issue.humanized_has_issuer_bad_info_on_public_sources_sites}</w:t>
             </w:r>
           </w:p>
         </w:tc>
@@ -3029,7 +2739,7 @@
         </w:tc>
         <w:tc>
           <w:tcPr>
-            <w:tcW w:w="778" w:type="dxa"/>
+            <w:tcW w:w="1581" w:type="dxa"/>
             <w:tcBorders>
               <w:top w:val="single" w:sz="4" w:space="0" w:color="00000A"/>
               <w:left w:val="single" w:sz="4" w:space="0" w:color="00000A"/>
@@ -3061,41 +2771,18 @@
               </w:rPr>
               <w:t> </w:t>
             </w:r>
-          </w:p>
-        </w:tc>
-        <w:tc>
-          <w:tcPr>
-            <w:tcW w:w="803" w:type="dxa"/>
-            <w:tcBorders>
-              <w:top w:val="single" w:sz="4" w:space="0" w:color="00000A"/>
-              <w:left w:val="single" w:sz="4" w:space="0" w:color="00000A"/>
-              <w:bottom w:val="single" w:sz="4" w:space="0" w:color="00000A"/>
-              <w:right w:val="single" w:sz="4" w:space="0" w:color="00000A"/>
-              <w:insideH w:val="single" w:sz="4" w:space="0" w:color="00000A"/>
-              <w:insideV w:val="single" w:sz="4" w:space="0" w:color="00000A"/>
-            </w:tcBorders>
-            <w:shd w:color="000000" w:fill="FFFFFF" w:val="clear"/>
-            <w:vAlign w:val="center"/>
-          </w:tcPr>
-          <w:p>
-            <w:pPr>
-              <w:pStyle w:val="Normal"/>
-              <w:spacing w:lineRule="auto" w:line="240" w:before="0" w:after="0"/>
-              <w:jc w:val="center"/>
-              <w:rPr/>
-            </w:pPr>
-            <w:r>
-              <w:rPr>
-                <w:rFonts w:eastAsia="Times New Roman" w:ascii="Times New Roman" w:hAnsi="Times New Roman"/>
-                <w:b/>
-                <w:bCs/>
-                <w:i/>
-                <w:iCs/>
-                <w:sz w:val="21"/>
-                <w:szCs w:val="21"/>
-                <w:lang w:eastAsia="ru-RU"/>
-              </w:rPr>
-              <w:t> </w:t>
+            <w:r>
+              <w:rPr>
+                <w:rFonts w:eastAsia="Times New Roman" w:ascii="Times New Roman" w:hAnsi="Times New Roman"/>
+                <w:b/>
+                <w:bCs/>
+                <w:i/>
+                <w:iCs/>
+                <w:sz w:val="21"/>
+                <w:szCs w:val="21"/>
+                <w:lang w:eastAsia="ru-RU"/>
+              </w:rPr>
+              <w:t>{issue.humanized_has_issuer_bad_info_on_persons_have_impact_on_issue_activity}</w:t>
             </w:r>
           </w:p>
         </w:tc>
@@ -3137,21 +2824,7 @@
                 <w:szCs w:val="21"/>
                 <w:lang w:eastAsia="ru-RU"/>
               </w:rPr>
-              <w:t>1</w:t>
-            </w:r>
-            <w:r>
-              <w:rPr>
-                <w:rFonts w:eastAsia="Times New Roman" w:ascii="Times New Roman" w:hAnsi="Times New Roman"/>
-                <w:b/>
-                <w:bCs/>
-                <w:i/>
-                <w:iCs/>
-                <w:color w:val="000000"/>
-                <w:sz w:val="21"/>
-                <w:szCs w:val="21"/>
-                <w:lang w:eastAsia="ru-RU"/>
-              </w:rPr>
-              <w:t>1</w:t>
+              <w:t>11</w:t>
             </w:r>
           </w:p>
         </w:tc>
@@ -3227,7 +2900,7 @@
         </w:tc>
         <w:tc>
           <w:tcPr>
-            <w:tcW w:w="778" w:type="dxa"/>
+            <w:tcW w:w="1581" w:type="dxa"/>
             <w:tcBorders>
               <w:top w:val="single" w:sz="4" w:space="0" w:color="00000A"/>
               <w:left w:val="single" w:sz="4" w:space="0" w:color="00000A"/>
@@ -3259,41 +2932,44 @@
               </w:rPr>
               <w:t> </w:t>
             </w:r>
-          </w:p>
-        </w:tc>
-        <w:tc>
-          <w:tcPr>
-            <w:tcW w:w="803" w:type="dxa"/>
-            <w:tcBorders>
-              <w:top w:val="single" w:sz="4" w:space="0" w:color="00000A"/>
-              <w:left w:val="single" w:sz="4" w:space="0" w:color="00000A"/>
-              <w:bottom w:val="single" w:sz="4" w:space="0" w:color="00000A"/>
-              <w:right w:val="single" w:sz="4" w:space="0" w:color="00000A"/>
-              <w:insideH w:val="single" w:sz="4" w:space="0" w:color="00000A"/>
-              <w:insideV w:val="single" w:sz="4" w:space="0" w:color="00000A"/>
-            </w:tcBorders>
-            <w:shd w:color="000000" w:fill="FFFFFF" w:val="clear"/>
-            <w:vAlign w:val="center"/>
-          </w:tcPr>
-          <w:p>
-            <w:pPr>
-              <w:pStyle w:val="Normal"/>
-              <w:spacing w:lineRule="auto" w:line="240" w:before="0" w:after="0"/>
-              <w:jc w:val="center"/>
-              <w:rPr/>
-            </w:pPr>
-            <w:r>
-              <w:rPr>
-                <w:rFonts w:eastAsia="Times New Roman" w:ascii="Times New Roman" w:hAnsi="Times New Roman"/>
-                <w:b/>
-                <w:bCs/>
-                <w:i/>
-                <w:iCs/>
-                <w:sz w:val="21"/>
-                <w:szCs w:val="21"/>
-                <w:lang w:eastAsia="ru-RU"/>
-              </w:rPr>
-              <w:t> </w:t>
+            <w:r>
+              <w:rPr>
+                <w:rFonts w:eastAsia="Times New Roman" w:ascii="Times New Roman" w:hAnsi="Times New Roman"/>
+                <w:b/>
+                <w:bCs/>
+                <w:i/>
+                <w:iCs/>
+                <w:sz w:val="21"/>
+                <w:szCs w:val="21"/>
+                <w:lang w:eastAsia="ru-RU"/>
+              </w:rPr>
+              <w:t>{issue.</w:t>
+            </w:r>
+            <w:r>
+              <w:rPr>
+                <w:rFonts w:eastAsia="Times New Roman" w:ascii="Times New Roman" w:hAnsi="Times New Roman"/>
+                <w:b/>
+                <w:bCs/>
+                <w:i/>
+                <w:iCs/>
+                <w:sz w:val="21"/>
+                <w:szCs w:val="21"/>
+                <w:lang w:eastAsia="ru-RU"/>
+              </w:rPr>
+              <w:t> humanized_has_issuer_bad_info_on_security_db</w:t>
+            </w:r>
+            <w:r>
+              <w:rPr>
+                <w:rFonts w:eastAsia="Times New Roman" w:ascii="Times New Roman" w:hAnsi="Times New Roman"/>
+                <w:b/>
+                <w:bCs/>
+                <w:i/>
+                <w:iCs/>
+                <w:sz w:val="21"/>
+                <w:szCs w:val="21"/>
+                <w:lang w:eastAsia="ru-RU"/>
+              </w:rPr>
+              <w:t>}</w:t>
             </w:r>
           </w:p>
         </w:tc>
@@ -3305,7 +2981,7 @@
         <w:tc>
           <w:tcPr>
             <w:tcW w:w="9686" w:type="dxa"/>
-            <w:gridSpan w:val="6"/>
+            <w:gridSpan w:val="5"/>
             <w:tcBorders>
               <w:top w:val="single" w:sz="4" w:space="0" w:color="00000A"/>
               <w:left w:val="single" w:sz="4" w:space="0" w:color="00000A"/>
@@ -3343,7 +3019,7 @@
         <w:tc>
           <w:tcPr>
             <w:tcW w:w="9686" w:type="dxa"/>
-            <w:gridSpan w:val="6"/>
+            <w:gridSpan w:val="5"/>
             <w:tcBorders>
               <w:top w:val="single" w:sz="4" w:space="0" w:color="00000A"/>
               <w:left w:val="single" w:sz="4" w:space="0" w:color="00000A"/>
@@ -3381,7 +3057,7 @@
         <w:tc>
           <w:tcPr>
             <w:tcW w:w="9686" w:type="dxa"/>
-            <w:gridSpan w:val="6"/>
+            <w:gridSpan w:val="5"/>
             <w:tcBorders>
               <w:top w:val="single" w:sz="4" w:space="0" w:color="00000A"/>
               <w:left w:val="single" w:sz="4" w:space="0" w:color="00000A"/>
@@ -3429,7 +3105,7 @@
         <w:tc>
           <w:tcPr>
             <w:tcW w:w="9686" w:type="dxa"/>
-            <w:gridSpan w:val="6"/>
+            <w:gridSpan w:val="5"/>
             <w:tcBorders>
               <w:top w:val="single" w:sz="4" w:space="0" w:color="00000A"/>
               <w:left w:val="single" w:sz="4" w:space="0" w:color="00000A"/>
@@ -3457,8 +3133,22 @@
                 <w:szCs w:val="21"/>
                 <w:lang w:eastAsia="ru-RU"/>
               </w:rPr>
-              <w:t>Подпись сотрудника:</w:t>
-            </w:r>
+              <w:t xml:space="preserve">Подпись сотрудника: </w:t>
+            </w:r>
+            <w:bookmarkStart w:id="3" w:name="__DdeLink__909_1242862628"/>
+            <w:r>
+              <w:rPr>
+                <w:rFonts w:eastAsia="Times New Roman" w:ascii="Times New Roman" w:hAnsi="Times New Roman"/>
+                <w:b/>
+                <w:bCs/>
+                <w:color w:val="000000"/>
+                <w:sz w:val="21"/>
+                <w:szCs w:val="21"/>
+                <w:lang w:eastAsia="ru-RU"/>
+              </w:rPr>
+              <w:t>{user.last_name} {user.first_name[0]}.{user.middle_name[0]}.</w:t>
+            </w:r>
+            <w:bookmarkEnd w:id="3"/>
           </w:p>
         </w:tc>
       </w:tr>
@@ -3469,7 +3159,7 @@
         <w:tc>
           <w:tcPr>
             <w:tcW w:w="9686" w:type="dxa"/>
-            <w:gridSpan w:val="6"/>
+            <w:gridSpan w:val="5"/>
             <w:tcBorders>
               <w:top w:val="single" w:sz="4" w:space="0" w:color="00000A"/>
               <w:left w:val="single" w:sz="4" w:space="0" w:color="00000A"/>
@@ -3832,6 +3522,45 @@
       <w:lang w:eastAsia="ru-RU"/>
     </w:rPr>
   </w:style>
+  <w:style w:type="character" w:styleId="ListLabel77">
+    <w:name w:val="ListLabel 77"/>
+    <w:qFormat/>
+    <w:rPr>
+      <w:rFonts w:ascii="Times New Roman" w:hAnsi="Times New Roman" w:eastAsia="Times New Roman"/>
+      <w:i/>
+      <w:iCs/>
+      <w:color w:val="0000FF"/>
+      <w:sz w:val="21"/>
+      <w:szCs w:val="21"/>
+      <w:lang w:eastAsia="ru-RU"/>
+    </w:rPr>
+  </w:style>
+  <w:style w:type="character" w:styleId="ListLabel78">
+    <w:name w:val="ListLabel 78"/>
+    <w:qFormat/>
+    <w:rPr>
+      <w:rFonts w:ascii="Times New Roman" w:hAnsi="Times New Roman" w:eastAsia="Times New Roman"/>
+      <w:i/>
+      <w:iCs/>
+      <w:color w:val="0000FF"/>
+      <w:sz w:val="21"/>
+      <w:szCs w:val="21"/>
+      <w:u w:val="single"/>
+      <w:lang w:eastAsia="ru-RU"/>
+    </w:rPr>
+  </w:style>
+  <w:style w:type="character" w:styleId="ListLabel79">
+    <w:name w:val="ListLabel 79"/>
+    <w:qFormat/>
+    <w:rPr>
+      <w:rFonts w:ascii="Times New Roman" w:hAnsi="Times New Roman" w:eastAsia="Times New Roman"/>
+      <w:i/>
+      <w:iCs/>
+      <w:sz w:val="21"/>
+      <w:szCs w:val="21"/>
+      <w:lang w:eastAsia="ru-RU"/>
+    </w:rPr>
+  </w:style>
   <w:style w:type="paragraph" w:styleId="Style15">
     <w:name w:val="Заголовок"/>
     <w:basedOn w:val="Normal"/>
@@ -3888,6 +3617,41 @@
     </w:pPr>
     <w:rPr>
       <w:rFonts w:cs="FreeSans"/>
+    </w:rPr>
+  </w:style>
+  <w:style w:type="paragraph" w:styleId="Style20">
+    <w:name w:val="Содержимое таблицы"/>
+    <w:basedOn w:val="Normal"/>
+    <w:qFormat/>
+    <w:pPr>
+      <w:suppressLineNumbers/>
+    </w:pPr>
+    <w:rPr/>
+  </w:style>
+  <w:style w:type="paragraph" w:styleId="Style21">
+    <w:name w:val="Заголовок таблицы"/>
+    <w:basedOn w:val="Style20"/>
+    <w:qFormat/>
+    <w:pPr>
+      <w:suppressLineNumbers/>
+      <w:jc w:val="center"/>
+    </w:pPr>
+    <w:rPr>
+      <w:b/>
+      <w:bCs/>
+    </w:rPr>
+  </w:style>
+  <w:style w:type="paragraph" w:styleId="Style22">
+    <w:name w:val="Текст в заданном формате"/>
+    <w:basedOn w:val="Normal"/>
+    <w:qFormat/>
+    <w:pPr>
+      <w:spacing w:before="0" w:after="0"/>
+    </w:pPr>
+    <w:rPr>
+      <w:rFonts w:ascii="Liberation Mono" w:hAnsi="Liberation Mono" w:eastAsia="Liberation Mono" w:cs="Liberation Mono"/>
+      <w:sz w:val="20"/>
+      <w:szCs w:val="20"/>
     </w:rPr>
   </w:style>
   <w:style w:type="numbering" w:styleId="NoList" w:default="1">

</xml_diff>

<commit_message>
fix hidden spaces in security department conclusions tags
</commit_message>
<xml_diff>
--- a/marer/templates/documents/issue_sec_dep_conclusion_more_1500000_up_to_5000000.docx
+++ b/marer/templates/documents/issue_sec_dep_conclusion_more_1500000_up_to_5000000.docx
@@ -145,10 +145,11 @@
       </w:tblPr>
       <w:tblGrid>
         <w:gridCol w:w="569"/>
-        <w:gridCol w:w="3415"/>
-        <w:gridCol w:w="1260"/>
-        <w:gridCol w:w="2861"/>
-        <w:gridCol w:w="1581"/>
+        <w:gridCol w:w="3414"/>
+        <w:gridCol w:w="1261"/>
+        <w:gridCol w:w="2860"/>
+        <w:gridCol w:w="1"/>
+        <w:gridCol w:w="1580"/>
       </w:tblGrid>
       <w:tr>
         <w:trPr>
@@ -156,8 +157,8 @@
         </w:trPr>
         <w:tc>
           <w:tcPr>
-            <w:tcW w:w="9686" w:type="dxa"/>
-            <w:gridSpan w:val="5"/>
+            <w:tcW w:w="9685" w:type="dxa"/>
+            <w:gridSpan w:val="6"/>
             <w:tcBorders>
               <w:top w:val="single" w:sz="4" w:space="0" w:color="00000A"/>
               <w:left w:val="single" w:sz="4" w:space="0" w:color="00000A"/>
@@ -196,7 +197,7 @@
         </w:trPr>
         <w:tc>
           <w:tcPr>
-            <w:tcW w:w="3984" w:type="dxa"/>
+            <w:tcW w:w="3983" w:type="dxa"/>
             <w:gridSpan w:val="2"/>
             <w:tcBorders>
               <w:top w:val="single" w:sz="4" w:space="0" w:color="00000A"/>
@@ -234,7 +235,7 @@
         <w:tc>
           <w:tcPr>
             <w:tcW w:w="5702" w:type="dxa"/>
-            <w:gridSpan w:val="3"/>
+            <w:gridSpan w:val="4"/>
             <w:tcBorders>
               <w:top w:val="single" w:sz="4" w:space="0" w:color="00000A"/>
               <w:left w:val="single" w:sz="4" w:space="0" w:color="00000A"/>
@@ -285,7 +286,7 @@
         </w:trPr>
         <w:tc>
           <w:tcPr>
-            <w:tcW w:w="3984" w:type="dxa"/>
+            <w:tcW w:w="3983" w:type="dxa"/>
             <w:gridSpan w:val="2"/>
             <w:tcBorders>
               <w:top w:val="single" w:sz="4" w:space="0" w:color="00000A"/>
@@ -323,7 +324,7 @@
         <w:tc>
           <w:tcPr>
             <w:tcW w:w="5702" w:type="dxa"/>
-            <w:gridSpan w:val="3"/>
+            <w:gridSpan w:val="4"/>
             <w:tcBorders>
               <w:top w:val="single" w:sz="4" w:space="0" w:color="00000A"/>
               <w:left w:val="single" w:sz="4" w:space="0" w:color="00000A"/>
@@ -375,7 +376,7 @@
         </w:trPr>
         <w:tc>
           <w:tcPr>
-            <w:tcW w:w="3984" w:type="dxa"/>
+            <w:tcW w:w="3983" w:type="dxa"/>
             <w:gridSpan w:val="2"/>
             <w:tcBorders>
               <w:top w:val="single" w:sz="4" w:space="0" w:color="00000A"/>
@@ -413,7 +414,7 @@
         <w:tc>
           <w:tcPr>
             <w:tcW w:w="5702" w:type="dxa"/>
-            <w:gridSpan w:val="3"/>
+            <w:gridSpan w:val="4"/>
             <w:tcBorders>
               <w:top w:val="single" w:sz="4" w:space="0" w:color="00000A"/>
               <w:left w:val="single" w:sz="4" w:space="0" w:color="00000A"/>
@@ -465,7 +466,7 @@
         </w:trPr>
         <w:tc>
           <w:tcPr>
-            <w:tcW w:w="3984" w:type="dxa"/>
+            <w:tcW w:w="3983" w:type="dxa"/>
             <w:gridSpan w:val="2"/>
             <w:tcBorders>
               <w:top w:val="single" w:sz="4" w:space="0" w:color="00000A"/>
@@ -503,7 +504,7 @@
         <w:tc>
           <w:tcPr>
             <w:tcW w:w="5702" w:type="dxa"/>
-            <w:gridSpan w:val="3"/>
+            <w:gridSpan w:val="4"/>
             <w:tcBorders>
               <w:top w:val="single" w:sz="4" w:space="0" w:color="00000A"/>
               <w:left w:val="single" w:sz="4" w:space="0" w:color="00000A"/>
@@ -555,7 +556,7 @@
         </w:trPr>
         <w:tc>
           <w:tcPr>
-            <w:tcW w:w="3984" w:type="dxa"/>
+            <w:tcW w:w="3983" w:type="dxa"/>
             <w:gridSpan w:val="2"/>
             <w:tcBorders>
               <w:top w:val="single" w:sz="4" w:space="0" w:color="00000A"/>
@@ -593,7 +594,7 @@
         <w:tc>
           <w:tcPr>
             <w:tcW w:w="5702" w:type="dxa"/>
-            <w:gridSpan w:val="3"/>
+            <w:gridSpan w:val="4"/>
             <w:tcBorders>
               <w:top w:val="single" w:sz="4" w:space="0" w:color="00000A"/>
               <w:left w:val="single" w:sz="4" w:space="0" w:color="00000A"/>
@@ -640,7 +641,7 @@
         </w:trPr>
         <w:tc>
           <w:tcPr>
-            <w:tcW w:w="3984" w:type="dxa"/>
+            <w:tcW w:w="3983" w:type="dxa"/>
             <w:gridSpan w:val="2"/>
             <w:tcBorders>
               <w:top w:val="single" w:sz="4" w:space="0" w:color="00000A"/>
@@ -678,7 +679,7 @@
         <w:tc>
           <w:tcPr>
             <w:tcW w:w="5702" w:type="dxa"/>
-            <w:gridSpan w:val="3"/>
+            <w:gridSpan w:val="4"/>
             <w:tcBorders>
               <w:top w:val="single" w:sz="4" w:space="0" w:color="00000A"/>
               <w:left w:val="single" w:sz="4" w:space="0" w:color="00000A"/>
@@ -730,7 +731,7 @@
         </w:trPr>
         <w:tc>
           <w:tcPr>
-            <w:tcW w:w="3984" w:type="dxa"/>
+            <w:tcW w:w="3983" w:type="dxa"/>
             <w:gridSpan w:val="2"/>
             <w:tcBorders>
               <w:top w:val="single" w:sz="4" w:space="0" w:color="00000A"/>
@@ -768,7 +769,7 @@
         <w:tc>
           <w:tcPr>
             <w:tcW w:w="5702" w:type="dxa"/>
-            <w:gridSpan w:val="3"/>
+            <w:gridSpan w:val="4"/>
             <w:tcBorders>
               <w:top w:val="single" w:sz="4" w:space="0" w:color="00000A"/>
               <w:left w:val="single" w:sz="4" w:space="0" w:color="00000A"/>
@@ -819,7 +820,7 @@
         </w:trPr>
         <w:tc>
           <w:tcPr>
-            <w:tcW w:w="3984" w:type="dxa"/>
+            <w:tcW w:w="3983" w:type="dxa"/>
             <w:gridSpan w:val="2"/>
             <w:tcBorders>
               <w:top w:val="single" w:sz="4" w:space="0" w:color="00000A"/>
@@ -857,7 +858,7 @@
         <w:tc>
           <w:tcPr>
             <w:tcW w:w="5702" w:type="dxa"/>
-            <w:gridSpan w:val="3"/>
+            <w:gridSpan w:val="4"/>
             <w:tcBorders>
               <w:top w:val="single" w:sz="4" w:space="0" w:color="00000A"/>
               <w:left w:val="single" w:sz="4" w:space="0" w:color="00000A"/>
@@ -909,8 +910,8 @@
         </w:trPr>
         <w:tc>
           <w:tcPr>
-            <w:tcW w:w="9686" w:type="dxa"/>
-            <w:gridSpan w:val="5"/>
+            <w:tcW w:w="9685" w:type="dxa"/>
+            <w:gridSpan w:val="6"/>
             <w:tcBorders>
               <w:top w:val="single" w:sz="4" w:space="0" w:color="00000A"/>
               <w:left w:val="single" w:sz="4" w:space="0" w:color="00000A"/>
@@ -984,7 +985,7 @@
         </w:tc>
         <w:tc>
           <w:tcPr>
-            <w:tcW w:w="2861" w:type="dxa"/>
+            <w:tcW w:w="2860" w:type="dxa"/>
             <w:tcBorders>
               <w:top w:val="single" w:sz="4" w:space="0" w:color="00000A"/>
               <w:left w:val="single" w:sz="4" w:space="0" w:color="00000A"/>
@@ -1019,6 +1020,7 @@
         <w:tc>
           <w:tcPr>
             <w:tcW w:w="1581" w:type="dxa"/>
+            <w:gridSpan w:val="2"/>
             <w:tcBorders>
               <w:top w:val="single" w:sz="4" w:space="0" w:color="00000A"/>
               <w:left w:val="single" w:sz="4" w:space="0" w:color="00000A"/>
@@ -1133,6 +1135,7 @@
         <w:tc>
           <w:tcPr>
             <w:tcW w:w="2861" w:type="dxa"/>
+            <w:gridSpan w:val="2"/>
             <w:tcBorders>
               <w:top w:val="single" w:sz="4" w:space="0" w:color="00000A"/>
               <w:left w:val="single" w:sz="4" w:space="0" w:color="00000A"/>
@@ -1190,63 +1193,37 @@
         </w:tc>
         <w:tc>
           <w:tcPr>
-            <w:tcW w:w="1581" w:type="dxa"/>
-            <w:tcBorders>
-              <w:top w:val="single" w:sz="4" w:space="0" w:color="00000A"/>
-              <w:left w:val="single" w:sz="4" w:space="0" w:color="00000A"/>
-              <w:bottom w:val="single" w:sz="4" w:space="0" w:color="00000A"/>
-              <w:right w:val="single" w:sz="4" w:space="0" w:color="00000A"/>
-              <w:insideH w:val="single" w:sz="4" w:space="0" w:color="00000A"/>
-              <w:insideV w:val="single" w:sz="4" w:space="0" w:color="00000A"/>
-            </w:tcBorders>
-            <w:shd w:color="000000" w:fill="FFFFFF" w:val="clear"/>
-            <w:vAlign w:val="center"/>
-          </w:tcPr>
-          <w:p>
-            <w:pPr>
-              <w:pStyle w:val="Normal"/>
-              <w:spacing w:lineRule="auto" w:line="240" w:before="0" w:after="0"/>
-              <w:jc w:val="center"/>
-              <w:rPr/>
-            </w:pPr>
-            <w:r>
-              <w:rPr>
-                <w:rFonts w:eastAsia="Times New Roman" w:ascii="Times New Roman" w:hAnsi="Times New Roman"/>
-                <w:b/>
-                <w:bCs/>
-                <w:i/>
-                <w:iCs/>
-                <w:sz w:val="21"/>
-                <w:szCs w:val="21"/>
-                <w:lang w:eastAsia="ru-RU"/>
-              </w:rPr>
-              <w:t>{issue.</w:t>
-            </w:r>
-            <w:r>
-              <w:rPr>
-                <w:rFonts w:eastAsia="Times New Roman" w:ascii="Times New Roman" w:hAnsi="Times New Roman"/>
-                <w:b/>
-                <w:bCs/>
-                <w:i/>
-                <w:iCs/>
-                <w:sz w:val="21"/>
-                <w:szCs w:val="21"/>
-                <w:lang w:eastAsia="ru-RU"/>
-              </w:rPr>
-              <w:t>  humanized_has_issuer_bad_info_on_credit_history</w:t>
-            </w:r>
-            <w:r>
-              <w:rPr>
-                <w:rFonts w:eastAsia="Times New Roman" w:ascii="Times New Roman" w:hAnsi="Times New Roman"/>
-                <w:b/>
-                <w:bCs/>
-                <w:i/>
-                <w:iCs/>
-                <w:sz w:val="21"/>
-                <w:szCs w:val="21"/>
-                <w:lang w:eastAsia="ru-RU"/>
-              </w:rPr>
-              <w:t>}</w:t>
+            <w:tcW w:w="1580" w:type="dxa"/>
+            <w:tcBorders>
+              <w:top w:val="single" w:sz="4" w:space="0" w:color="00000A"/>
+              <w:left w:val="single" w:sz="4" w:space="0" w:color="00000A"/>
+              <w:bottom w:val="single" w:sz="4" w:space="0" w:color="00000A"/>
+              <w:right w:val="single" w:sz="4" w:space="0" w:color="00000A"/>
+              <w:insideH w:val="single" w:sz="4" w:space="0" w:color="00000A"/>
+              <w:insideV w:val="single" w:sz="4" w:space="0" w:color="00000A"/>
+            </w:tcBorders>
+            <w:shd w:color="000000" w:fill="FFFFFF" w:val="clear"/>
+            <w:vAlign w:val="center"/>
+          </w:tcPr>
+          <w:p>
+            <w:pPr>
+              <w:pStyle w:val="Normal"/>
+              <w:spacing w:lineRule="auto" w:line="240" w:before="0" w:after="0"/>
+              <w:jc w:val="center"/>
+              <w:rPr/>
+            </w:pPr>
+            <w:r>
+              <w:rPr>
+                <w:rFonts w:eastAsia="Times New Roman" w:ascii="Times New Roman" w:hAnsi="Times New Roman"/>
+                <w:b/>
+                <w:bCs/>
+                <w:i/>
+                <w:iCs/>
+                <w:sz w:val="21"/>
+                <w:szCs w:val="21"/>
+                <w:lang w:eastAsia="ru-RU"/>
+              </w:rPr>
+              <w:t>{issue.humanized_has_issuer_bad_info_on_credit_history}</w:t>
             </w:r>
           </w:p>
         </w:tc>
@@ -1331,6 +1308,7 @@
         <w:tc>
           <w:tcPr>
             <w:tcW w:w="2861" w:type="dxa"/>
+            <w:gridSpan w:val="2"/>
             <w:tcBorders>
               <w:top w:val="single" w:sz="4" w:space="0" w:color="00000A"/>
               <w:left w:val="single" w:sz="4" w:space="0" w:color="00000A"/>
@@ -1365,63 +1343,37 @@
         </w:tc>
         <w:tc>
           <w:tcPr>
-            <w:tcW w:w="1581" w:type="dxa"/>
-            <w:tcBorders>
-              <w:top w:val="single" w:sz="4" w:space="0" w:color="00000A"/>
-              <w:left w:val="single" w:sz="4" w:space="0" w:color="00000A"/>
-              <w:bottom w:val="single" w:sz="4" w:space="0" w:color="00000A"/>
-              <w:right w:val="single" w:sz="4" w:space="0" w:color="00000A"/>
-              <w:insideH w:val="single" w:sz="4" w:space="0" w:color="00000A"/>
-              <w:insideV w:val="single" w:sz="4" w:space="0" w:color="00000A"/>
-            </w:tcBorders>
-            <w:shd w:color="000000" w:fill="FFFFFF" w:val="clear"/>
-            <w:vAlign w:val="center"/>
-          </w:tcPr>
-          <w:p>
-            <w:pPr>
-              <w:pStyle w:val="Normal"/>
-              <w:spacing w:lineRule="auto" w:line="240" w:before="0" w:after="0"/>
-              <w:jc w:val="center"/>
-              <w:rPr/>
-            </w:pPr>
-            <w:r>
-              <w:rPr>
-                <w:rFonts w:eastAsia="Times New Roman" w:ascii="Times New Roman" w:hAnsi="Times New Roman"/>
-                <w:b/>
-                <w:bCs/>
-                <w:i/>
-                <w:iCs/>
-                <w:sz w:val="21"/>
-                <w:szCs w:val="21"/>
-                <w:lang w:eastAsia="ru-RU"/>
-              </w:rPr>
-              <w:t>{issue.</w:t>
-            </w:r>
-            <w:r>
-              <w:rPr>
-                <w:rFonts w:eastAsia="Times New Roman" w:ascii="Times New Roman" w:hAnsi="Times New Roman"/>
-                <w:b/>
-                <w:bCs/>
-                <w:i/>
-                <w:iCs/>
-                <w:sz w:val="21"/>
-                <w:szCs w:val="21"/>
-                <w:lang w:eastAsia="ru-RU"/>
-              </w:rPr>
-              <w:t> humanized_has_issuer_bad_info_on_bank_abs</w:t>
-            </w:r>
-            <w:r>
-              <w:rPr>
-                <w:rFonts w:eastAsia="Times New Roman" w:ascii="Times New Roman" w:hAnsi="Times New Roman"/>
-                <w:b/>
-                <w:bCs/>
-                <w:i/>
-                <w:iCs/>
-                <w:sz w:val="21"/>
-                <w:szCs w:val="21"/>
-                <w:lang w:eastAsia="ru-RU"/>
-              </w:rPr>
-              <w:t>}</w:t>
+            <w:tcW w:w="1580" w:type="dxa"/>
+            <w:tcBorders>
+              <w:top w:val="single" w:sz="4" w:space="0" w:color="00000A"/>
+              <w:left w:val="single" w:sz="4" w:space="0" w:color="00000A"/>
+              <w:bottom w:val="single" w:sz="4" w:space="0" w:color="00000A"/>
+              <w:right w:val="single" w:sz="4" w:space="0" w:color="00000A"/>
+              <w:insideH w:val="single" w:sz="4" w:space="0" w:color="00000A"/>
+              <w:insideV w:val="single" w:sz="4" w:space="0" w:color="00000A"/>
+            </w:tcBorders>
+            <w:shd w:color="000000" w:fill="FFFFFF" w:val="clear"/>
+            <w:vAlign w:val="center"/>
+          </w:tcPr>
+          <w:p>
+            <w:pPr>
+              <w:pStyle w:val="Normal"/>
+              <w:spacing w:lineRule="auto" w:line="240" w:before="0" w:after="0"/>
+              <w:jc w:val="center"/>
+              <w:rPr/>
+            </w:pPr>
+            <w:r>
+              <w:rPr>
+                <w:rFonts w:eastAsia="Times New Roman" w:ascii="Times New Roman" w:hAnsi="Times New Roman"/>
+                <w:b/>
+                <w:bCs/>
+                <w:i/>
+                <w:iCs/>
+                <w:sz w:val="21"/>
+                <w:szCs w:val="21"/>
+                <w:lang w:eastAsia="ru-RU"/>
+              </w:rPr>
+              <w:t>{issue.humanized_has_issuer_bad_info_on_bank_abs}</w:t>
             </w:r>
           </w:p>
         </w:tc>
@@ -1522,6 +1474,7 @@
         <w:tc>
           <w:tcPr>
             <w:tcW w:w="2861" w:type="dxa"/>
+            <w:gridSpan w:val="2"/>
             <w:tcBorders>
               <w:top w:val="single" w:sz="4" w:space="0" w:color="00000A"/>
               <w:left w:val="single" w:sz="4" w:space="0" w:color="00000A"/>
@@ -1561,63 +1514,37 @@
         </w:tc>
         <w:tc>
           <w:tcPr>
-            <w:tcW w:w="1581" w:type="dxa"/>
-            <w:tcBorders>
-              <w:top w:val="single" w:sz="4" w:space="0" w:color="00000A"/>
-              <w:left w:val="single" w:sz="4" w:space="0" w:color="00000A"/>
-              <w:bottom w:val="single" w:sz="4" w:space="0" w:color="00000A"/>
-              <w:right w:val="single" w:sz="4" w:space="0" w:color="00000A"/>
-              <w:insideH w:val="single" w:sz="4" w:space="0" w:color="00000A"/>
-              <w:insideV w:val="single" w:sz="4" w:space="0" w:color="00000A"/>
-            </w:tcBorders>
-            <w:shd w:color="000000" w:fill="FFFFFF" w:val="clear"/>
-            <w:vAlign w:val="center"/>
-          </w:tcPr>
-          <w:p>
-            <w:pPr>
-              <w:pStyle w:val="Normal"/>
-              <w:spacing w:lineRule="auto" w:line="240" w:before="0" w:after="0"/>
-              <w:jc w:val="center"/>
-              <w:rPr/>
-            </w:pPr>
-            <w:r>
-              <w:rPr>
-                <w:rFonts w:eastAsia="Times New Roman" w:ascii="Times New Roman" w:hAnsi="Times New Roman"/>
-                <w:b/>
-                <w:bCs/>
-                <w:i/>
-                <w:iCs/>
-                <w:sz w:val="21"/>
-                <w:szCs w:val="21"/>
-                <w:lang w:eastAsia="ru-RU"/>
-              </w:rPr>
-              <w:t>{issue.</w:t>
-            </w:r>
-            <w:r>
-              <w:rPr>
-                <w:rFonts w:eastAsia="Times New Roman" w:ascii="Times New Roman" w:hAnsi="Times New Roman"/>
-                <w:b/>
-                <w:bCs/>
-                <w:i/>
-                <w:iCs/>
-                <w:sz w:val="21"/>
-                <w:szCs w:val="21"/>
-                <w:lang w:eastAsia="ru-RU"/>
-              </w:rPr>
-              <w:t> humanized_has_issuer_bad_info_on_kontur_and_spark</w:t>
-            </w:r>
-            <w:r>
-              <w:rPr>
-                <w:rFonts w:eastAsia="Times New Roman" w:ascii="Times New Roman" w:hAnsi="Times New Roman"/>
-                <w:b/>
-                <w:bCs/>
-                <w:i/>
-                <w:iCs/>
-                <w:sz w:val="21"/>
-                <w:szCs w:val="21"/>
-                <w:lang w:eastAsia="ru-RU"/>
-              </w:rPr>
-              <w:t>}</w:t>
+            <w:tcW w:w="1580" w:type="dxa"/>
+            <w:tcBorders>
+              <w:top w:val="single" w:sz="4" w:space="0" w:color="00000A"/>
+              <w:left w:val="single" w:sz="4" w:space="0" w:color="00000A"/>
+              <w:bottom w:val="single" w:sz="4" w:space="0" w:color="00000A"/>
+              <w:right w:val="single" w:sz="4" w:space="0" w:color="00000A"/>
+              <w:insideH w:val="single" w:sz="4" w:space="0" w:color="00000A"/>
+              <w:insideV w:val="single" w:sz="4" w:space="0" w:color="00000A"/>
+            </w:tcBorders>
+            <w:shd w:color="000000" w:fill="FFFFFF" w:val="clear"/>
+            <w:vAlign w:val="center"/>
+          </w:tcPr>
+          <w:p>
+            <w:pPr>
+              <w:pStyle w:val="Normal"/>
+              <w:spacing w:lineRule="auto" w:line="240" w:before="0" w:after="0"/>
+              <w:jc w:val="center"/>
+              <w:rPr/>
+            </w:pPr>
+            <w:r>
+              <w:rPr>
+                <w:rFonts w:eastAsia="Times New Roman" w:ascii="Times New Roman" w:hAnsi="Times New Roman"/>
+                <w:b/>
+                <w:bCs/>
+                <w:i/>
+                <w:iCs/>
+                <w:sz w:val="21"/>
+                <w:szCs w:val="21"/>
+                <w:lang w:eastAsia="ru-RU"/>
+              </w:rPr>
+              <w:t>{issue.humanized_has_issuer_bad_info_on_kontur_and_spark}</w:t>
             </w:r>
           </w:p>
         </w:tc>
@@ -1716,6 +1643,7 @@
         <w:tc>
           <w:tcPr>
             <w:tcW w:w="2861" w:type="dxa"/>
+            <w:gridSpan w:val="2"/>
             <w:tcBorders>
               <w:top w:val="single" w:sz="4" w:space="0" w:color="00000A"/>
               <w:left w:val="single" w:sz="4" w:space="0" w:color="00000A"/>
@@ -1753,7 +1681,7 @@
         </w:tc>
         <w:tc>
           <w:tcPr>
-            <w:tcW w:w="1581" w:type="dxa"/>
+            <w:tcW w:w="1580" w:type="dxa"/>
             <w:tcBorders>
               <w:top w:val="single" w:sz="4" w:space="0" w:color="00000A"/>
               <w:left w:val="single" w:sz="4" w:space="0" w:color="00000A"/>
@@ -1880,6 +1808,7 @@
         <w:tc>
           <w:tcPr>
             <w:tcW w:w="2861" w:type="dxa"/>
+            <w:gridSpan w:val="2"/>
             <w:tcBorders>
               <w:top w:val="single" w:sz="4" w:space="0" w:color="00000A"/>
               <w:left w:val="single" w:sz="4" w:space="0" w:color="00000A"/>
@@ -1919,7 +1848,7 @@
         </w:tc>
         <w:tc>
           <w:tcPr>
-            <w:tcW w:w="1581" w:type="dxa"/>
+            <w:tcW w:w="1580" w:type="dxa"/>
             <w:tcBorders>
               <w:top w:val="single" w:sz="4" w:space="0" w:color="00000A"/>
               <w:left w:val="single" w:sz="4" w:space="0" w:color="00000A"/>
@@ -1962,7 +1891,33 @@
                 <w:szCs w:val="21"/>
                 <w:lang w:eastAsia="ru-RU"/>
               </w:rPr>
-              <w:t>{issue.humanized_has_issuer_bad_info_on_ros_fin_monitoring}</w:t>
+              <w:t>{issue.</w:t>
+            </w:r>
+            <w:r>
+              <w:rPr>
+                <w:rFonts w:eastAsia="Times New Roman" w:ascii="Times New Roman" w:hAnsi="Times New Roman"/>
+                <w:b/>
+                <w:bCs/>
+                <w:i/>
+                <w:iCs/>
+                <w:sz w:val="21"/>
+                <w:szCs w:val="21"/>
+                <w:lang w:eastAsia="ru-RU"/>
+              </w:rPr>
+              <w:t>h</w:t>
+            </w:r>
+            <w:r>
+              <w:rPr>
+                <w:rFonts w:eastAsia="Times New Roman" w:ascii="Times New Roman" w:hAnsi="Times New Roman"/>
+                <w:b/>
+                <w:bCs/>
+                <w:i/>
+                <w:iCs/>
+                <w:sz w:val="21"/>
+                <w:szCs w:val="21"/>
+                <w:lang w:eastAsia="ru-RU"/>
+              </w:rPr>
+              <w:t>umanized_has_issuer_bad_info_on_ros_fin_monitoring}</w:t>
             </w:r>
           </w:p>
         </w:tc>
@@ -2046,6 +2001,7 @@
         <w:tc>
           <w:tcPr>
             <w:tcW w:w="2861" w:type="dxa"/>
+            <w:gridSpan w:val="2"/>
             <w:tcBorders>
               <w:top w:val="single" w:sz="4" w:space="0" w:color="00000A"/>
               <w:left w:val="single" w:sz="4" w:space="0" w:color="00000A"/>
@@ -2083,63 +2039,63 @@
         </w:tc>
         <w:tc>
           <w:tcPr>
-            <w:tcW w:w="1581" w:type="dxa"/>
-            <w:tcBorders>
-              <w:top w:val="single" w:sz="4" w:space="0" w:color="00000A"/>
-              <w:left w:val="single" w:sz="4" w:space="0" w:color="00000A"/>
-              <w:bottom w:val="single" w:sz="4" w:space="0" w:color="00000A"/>
-              <w:right w:val="single" w:sz="4" w:space="0" w:color="00000A"/>
-              <w:insideH w:val="single" w:sz="4" w:space="0" w:color="00000A"/>
-              <w:insideV w:val="single" w:sz="4" w:space="0" w:color="00000A"/>
-            </w:tcBorders>
-            <w:shd w:color="000000" w:fill="FFFFFF" w:val="clear"/>
-            <w:vAlign w:val="center"/>
-          </w:tcPr>
-          <w:p>
-            <w:pPr>
-              <w:pStyle w:val="Normal"/>
-              <w:spacing w:lineRule="auto" w:line="240" w:before="0" w:after="0"/>
-              <w:jc w:val="center"/>
-              <w:rPr/>
-            </w:pPr>
-            <w:r>
-              <w:rPr>
-                <w:rFonts w:eastAsia="Times New Roman" w:ascii="Times New Roman" w:hAnsi="Times New Roman"/>
-                <w:b/>
-                <w:bCs/>
-                <w:i/>
-                <w:iCs/>
-                <w:sz w:val="21"/>
-                <w:szCs w:val="21"/>
-                <w:lang w:eastAsia="ru-RU"/>
-              </w:rPr>
-              <w:t>{issue.</w:t>
-            </w:r>
-            <w:r>
-              <w:rPr>
-                <w:rFonts w:eastAsia="Times New Roman" w:ascii="Times New Roman" w:hAnsi="Times New Roman"/>
-                <w:b/>
-                <w:bCs/>
-                <w:i/>
-                <w:iCs/>
-                <w:sz w:val="21"/>
-                <w:szCs w:val="21"/>
-                <w:lang w:eastAsia="ru-RU"/>
-              </w:rPr>
-              <w:t> humanized_has_issuer_bad_info_on_arbitr_ru_site</w:t>
-            </w:r>
-            <w:r>
-              <w:rPr>
-                <w:rFonts w:eastAsia="Times New Roman" w:ascii="Times New Roman" w:hAnsi="Times New Roman"/>
-                <w:b/>
-                <w:bCs/>
-                <w:i/>
-                <w:iCs/>
-                <w:sz w:val="21"/>
-                <w:szCs w:val="21"/>
-                <w:lang w:eastAsia="ru-RU"/>
-              </w:rPr>
-              <w:t>}</w:t>
+            <w:tcW w:w="1580" w:type="dxa"/>
+            <w:tcBorders>
+              <w:top w:val="single" w:sz="4" w:space="0" w:color="00000A"/>
+              <w:left w:val="single" w:sz="4" w:space="0" w:color="00000A"/>
+              <w:bottom w:val="single" w:sz="4" w:space="0" w:color="00000A"/>
+              <w:right w:val="single" w:sz="4" w:space="0" w:color="00000A"/>
+              <w:insideH w:val="single" w:sz="4" w:space="0" w:color="00000A"/>
+              <w:insideV w:val="single" w:sz="4" w:space="0" w:color="00000A"/>
+            </w:tcBorders>
+            <w:shd w:color="000000" w:fill="FFFFFF" w:val="clear"/>
+            <w:vAlign w:val="center"/>
+          </w:tcPr>
+          <w:p>
+            <w:pPr>
+              <w:pStyle w:val="Normal"/>
+              <w:spacing w:lineRule="auto" w:line="240" w:before="0" w:after="0"/>
+              <w:jc w:val="center"/>
+              <w:rPr/>
+            </w:pPr>
+            <w:r>
+              <w:rPr>
+                <w:rFonts w:eastAsia="Times New Roman" w:ascii="Times New Roman" w:hAnsi="Times New Roman"/>
+                <w:b/>
+                <w:bCs/>
+                <w:i/>
+                <w:iCs/>
+                <w:sz w:val="21"/>
+                <w:szCs w:val="21"/>
+                <w:lang w:eastAsia="ru-RU"/>
+              </w:rPr>
+              <w:t>{issu</w:t>
+            </w:r>
+            <w:r>
+              <w:rPr>
+                <w:rFonts w:eastAsia="Times New Roman" w:ascii="Times New Roman" w:hAnsi="Times New Roman"/>
+                <w:b/>
+                <w:bCs/>
+                <w:i/>
+                <w:iCs/>
+                <w:sz w:val="21"/>
+                <w:szCs w:val="21"/>
+                <w:lang w:eastAsia="ru-RU"/>
+              </w:rPr>
+              <w:t>e.</w:t>
+            </w:r>
+            <w:r>
+              <w:rPr>
+                <w:rFonts w:eastAsia="Times New Roman" w:ascii="Times New Roman" w:hAnsi="Times New Roman"/>
+                <w:b/>
+                <w:bCs/>
+                <w:i/>
+                <w:iCs/>
+                <w:sz w:val="21"/>
+                <w:szCs w:val="21"/>
+                <w:lang w:eastAsia="ru-RU"/>
+              </w:rPr>
+              <w:t>humanized_has_issuer_bad_info_on_arbitr_ru_site}</w:t>
             </w:r>
           </w:p>
         </w:tc>
@@ -2223,6 +2179,7 @@
         <w:tc>
           <w:tcPr>
             <w:tcW w:w="2861" w:type="dxa"/>
+            <w:gridSpan w:val="2"/>
             <w:tcBorders>
               <w:top w:val="single" w:sz="4" w:space="0" w:color="00000A"/>
               <w:left w:val="single" w:sz="4" w:space="0" w:color="00000A"/>
@@ -2261,35 +2218,35 @@
         </w:tc>
         <w:tc>
           <w:tcPr>
-            <w:tcW w:w="1581" w:type="dxa"/>
-            <w:tcBorders>
-              <w:top w:val="single" w:sz="4" w:space="0" w:color="00000A"/>
-              <w:left w:val="single" w:sz="4" w:space="0" w:color="00000A"/>
-              <w:bottom w:val="single" w:sz="4" w:space="0" w:color="00000A"/>
-              <w:right w:val="single" w:sz="4" w:space="0" w:color="00000A"/>
-              <w:insideH w:val="single" w:sz="4" w:space="0" w:color="00000A"/>
-              <w:insideV w:val="single" w:sz="4" w:space="0" w:color="00000A"/>
-            </w:tcBorders>
-            <w:shd w:color="000000" w:fill="FFFFFF" w:val="clear"/>
-            <w:vAlign w:val="center"/>
-          </w:tcPr>
-          <w:p>
-            <w:pPr>
-              <w:pStyle w:val="Normal"/>
-              <w:spacing w:lineRule="auto" w:line="240" w:before="0" w:after="0"/>
-              <w:jc w:val="center"/>
-              <w:rPr>
-                <w:color w:val="auto"/>
-              </w:rPr>
-            </w:pPr>
-            <w:r>
-              <w:rPr>
-                <w:rFonts w:eastAsia="Times New Roman" w:ascii="Times New Roman" w:hAnsi="Times New Roman"/>
-                <w:b/>
-                <w:bCs/>
-                <w:i/>
-                <w:iCs/>
-                <w:color w:val="auto"/>
+            <w:tcW w:w="1580" w:type="dxa"/>
+            <w:tcBorders>
+              <w:top w:val="single" w:sz="4" w:space="0" w:color="00000A"/>
+              <w:left w:val="single" w:sz="4" w:space="0" w:color="00000A"/>
+              <w:bottom w:val="single" w:sz="4" w:space="0" w:color="00000A"/>
+              <w:right w:val="single" w:sz="4" w:space="0" w:color="00000A"/>
+              <w:insideH w:val="single" w:sz="4" w:space="0" w:color="00000A"/>
+              <w:insideV w:val="single" w:sz="4" w:space="0" w:color="00000A"/>
+            </w:tcBorders>
+            <w:shd w:color="000000" w:fill="FFFFFF" w:val="clear"/>
+            <w:vAlign w:val="center"/>
+          </w:tcPr>
+          <w:p>
+            <w:pPr>
+              <w:pStyle w:val="Normal"/>
+              <w:spacing w:lineRule="auto" w:line="240" w:before="0" w:after="0"/>
+              <w:jc w:val="center"/>
+              <w:rPr>
+                <w:color w:val="00000A"/>
+              </w:rPr>
+            </w:pPr>
+            <w:r>
+              <w:rPr>
+                <w:rFonts w:eastAsia="Times New Roman" w:ascii="Times New Roman" w:hAnsi="Times New Roman"/>
+                <w:b/>
+                <w:bCs/>
+                <w:i/>
+                <w:iCs/>
+                <w:color w:val="00000A"/>
                 <w:sz w:val="21"/>
                 <w:szCs w:val="21"/>
                 <w:lang w:eastAsia="ru-RU"/>
@@ -2378,6 +2335,7 @@
         <w:tc>
           <w:tcPr>
             <w:tcW w:w="2861" w:type="dxa"/>
+            <w:gridSpan w:val="2"/>
             <w:tcBorders>
               <w:top w:val="single" w:sz="4" w:space="0" w:color="00000A"/>
               <w:left w:val="single" w:sz="4" w:space="0" w:color="00000A"/>
@@ -2415,7 +2373,7 @@
         </w:tc>
         <w:tc>
           <w:tcPr>
-            <w:tcW w:w="1581" w:type="dxa"/>
+            <w:tcW w:w="1580" w:type="dxa"/>
             <w:tcBorders>
               <w:top w:val="single" w:sz="4" w:space="0" w:color="00000A"/>
               <w:left w:val="single" w:sz="4" w:space="0" w:color="00000A"/>
@@ -2544,6 +2502,7 @@
         <w:tc>
           <w:tcPr>
             <w:tcW w:w="2861" w:type="dxa"/>
+            <w:gridSpan w:val="2"/>
             <w:tcBorders>
               <w:top w:val="single" w:sz="4" w:space="0" w:color="00000A"/>
               <w:left w:val="single" w:sz="4" w:space="0" w:color="00000A"/>
@@ -2578,7 +2537,7 @@
         </w:tc>
         <w:tc>
           <w:tcPr>
-            <w:tcW w:w="1581" w:type="dxa"/>
+            <w:tcW w:w="1580" w:type="dxa"/>
             <w:tcBorders>
               <w:top w:val="single" w:sz="4" w:space="0" w:color="00000A"/>
               <w:left w:val="single" w:sz="4" w:space="0" w:color="00000A"/>
@@ -2705,6 +2664,7 @@
         <w:tc>
           <w:tcPr>
             <w:tcW w:w="2861" w:type="dxa"/>
+            <w:gridSpan w:val="2"/>
             <w:tcBorders>
               <w:top w:val="single" w:sz="4" w:space="0" w:color="00000A"/>
               <w:left w:val="single" w:sz="4" w:space="0" w:color="00000A"/>
@@ -2739,7 +2699,7 @@
         </w:tc>
         <w:tc>
           <w:tcPr>
-            <w:tcW w:w="1581" w:type="dxa"/>
+            <w:tcW w:w="1580" w:type="dxa"/>
             <w:tcBorders>
               <w:top w:val="single" w:sz="4" w:space="0" w:color="00000A"/>
               <w:left w:val="single" w:sz="4" w:space="0" w:color="00000A"/>
@@ -2866,6 +2826,7 @@
         <w:tc>
           <w:tcPr>
             <w:tcW w:w="2861" w:type="dxa"/>
+            <w:gridSpan w:val="2"/>
             <w:tcBorders>
               <w:top w:val="single" w:sz="4" w:space="0" w:color="00000A"/>
               <w:left w:val="single" w:sz="4" w:space="0" w:color="00000A"/>
@@ -2900,7 +2861,7 @@
         </w:tc>
         <w:tc>
           <w:tcPr>
-            <w:tcW w:w="1581" w:type="dxa"/>
+            <w:tcW w:w="1580" w:type="dxa"/>
             <w:tcBorders>
               <w:top w:val="single" w:sz="4" w:space="0" w:color="00000A"/>
               <w:left w:val="single" w:sz="4" w:space="0" w:color="00000A"/>
@@ -2943,33 +2904,7 @@
                 <w:szCs w:val="21"/>
                 <w:lang w:eastAsia="ru-RU"/>
               </w:rPr>
-              <w:t>{issue.</w:t>
-            </w:r>
-            <w:r>
-              <w:rPr>
-                <w:rFonts w:eastAsia="Times New Roman" w:ascii="Times New Roman" w:hAnsi="Times New Roman"/>
-                <w:b/>
-                <w:bCs/>
-                <w:i/>
-                <w:iCs/>
-                <w:sz w:val="21"/>
-                <w:szCs w:val="21"/>
-                <w:lang w:eastAsia="ru-RU"/>
-              </w:rPr>
-              <w:t> humanized_has_issuer_bad_info_on_security_db</w:t>
-            </w:r>
-            <w:r>
-              <w:rPr>
-                <w:rFonts w:eastAsia="Times New Roman" w:ascii="Times New Roman" w:hAnsi="Times New Roman"/>
-                <w:b/>
-                <w:bCs/>
-                <w:i/>
-                <w:iCs/>
-                <w:sz w:val="21"/>
-                <w:szCs w:val="21"/>
-                <w:lang w:eastAsia="ru-RU"/>
-              </w:rPr>
-              <w:t>}</w:t>
+              <w:t>{issue.humanized_has_issuer_bad_info_on_security_db}</w:t>
             </w:r>
           </w:p>
         </w:tc>
@@ -2980,8 +2915,8 @@
         </w:trPr>
         <w:tc>
           <w:tcPr>
-            <w:tcW w:w="9686" w:type="dxa"/>
-            <w:gridSpan w:val="5"/>
+            <w:tcW w:w="9685" w:type="dxa"/>
+            <w:gridSpan w:val="6"/>
             <w:tcBorders>
               <w:top w:val="single" w:sz="4" w:space="0" w:color="00000A"/>
               <w:left w:val="single" w:sz="4" w:space="0" w:color="00000A"/>
@@ -3018,8 +2953,8 @@
         </w:trPr>
         <w:tc>
           <w:tcPr>
-            <w:tcW w:w="9686" w:type="dxa"/>
-            <w:gridSpan w:val="5"/>
+            <w:tcW w:w="9685" w:type="dxa"/>
+            <w:gridSpan w:val="6"/>
             <w:tcBorders>
               <w:top w:val="single" w:sz="4" w:space="0" w:color="00000A"/>
               <w:left w:val="single" w:sz="4" w:space="0" w:color="00000A"/>
@@ -3056,8 +2991,8 @@
         </w:trPr>
         <w:tc>
           <w:tcPr>
-            <w:tcW w:w="9686" w:type="dxa"/>
-            <w:gridSpan w:val="5"/>
+            <w:tcW w:w="9685" w:type="dxa"/>
+            <w:gridSpan w:val="6"/>
             <w:tcBorders>
               <w:top w:val="single" w:sz="4" w:space="0" w:color="00000A"/>
               <w:left w:val="single" w:sz="4" w:space="0" w:color="00000A"/>
@@ -3104,8 +3039,8 @@
         </w:trPr>
         <w:tc>
           <w:tcPr>
-            <w:tcW w:w="9686" w:type="dxa"/>
-            <w:gridSpan w:val="5"/>
+            <w:tcW w:w="9685" w:type="dxa"/>
+            <w:gridSpan w:val="6"/>
             <w:tcBorders>
               <w:top w:val="single" w:sz="4" w:space="0" w:color="00000A"/>
               <w:left w:val="single" w:sz="4" w:space="0" w:color="00000A"/>
@@ -3158,8 +3093,8 @@
         </w:trPr>
         <w:tc>
           <w:tcPr>
-            <w:tcW w:w="9686" w:type="dxa"/>
-            <w:gridSpan w:val="5"/>
+            <w:tcW w:w="9685" w:type="dxa"/>
+            <w:gridSpan w:val="6"/>
             <w:tcBorders>
               <w:top w:val="single" w:sz="4" w:space="0" w:color="00000A"/>
               <w:left w:val="single" w:sz="4" w:space="0" w:color="00000A"/>
@@ -3551,6 +3486,45 @@
   </w:style>
   <w:style w:type="character" w:styleId="ListLabel79">
     <w:name w:val="ListLabel 79"/>
+    <w:qFormat/>
+    <w:rPr>
+      <w:rFonts w:ascii="Times New Roman" w:hAnsi="Times New Roman" w:eastAsia="Times New Roman"/>
+      <w:i/>
+      <w:iCs/>
+      <w:sz w:val="21"/>
+      <w:szCs w:val="21"/>
+      <w:lang w:eastAsia="ru-RU"/>
+    </w:rPr>
+  </w:style>
+  <w:style w:type="character" w:styleId="ListLabel80">
+    <w:name w:val="ListLabel 80"/>
+    <w:qFormat/>
+    <w:rPr>
+      <w:rFonts w:ascii="Times New Roman" w:hAnsi="Times New Roman" w:eastAsia="Times New Roman"/>
+      <w:i/>
+      <w:iCs/>
+      <w:color w:val="0000FF"/>
+      <w:sz w:val="21"/>
+      <w:szCs w:val="21"/>
+      <w:lang w:eastAsia="ru-RU"/>
+    </w:rPr>
+  </w:style>
+  <w:style w:type="character" w:styleId="ListLabel81">
+    <w:name w:val="ListLabel 81"/>
+    <w:qFormat/>
+    <w:rPr>
+      <w:rFonts w:ascii="Times New Roman" w:hAnsi="Times New Roman" w:eastAsia="Times New Roman"/>
+      <w:i/>
+      <w:iCs/>
+      <w:color w:val="0000FF"/>
+      <w:sz w:val="21"/>
+      <w:szCs w:val="21"/>
+      <w:u w:val="single"/>
+      <w:lang w:eastAsia="ru-RU"/>
+    </w:rPr>
+  </w:style>
+  <w:style w:type="character" w:styleId="ListLabel82">
+    <w:name w:val="ListLabel 82"/>
     <w:qFormat/>
     <w:rPr>
       <w:rFonts w:ascii="Times New Roman" w:hAnsi="Times New Roman" w:eastAsia="Times New Roman"/>

</xml_diff>